<commit_message>
api & db & api's doc update
api & db & api's doc update
</commit_message>
<xml_diff>
--- a/Documents/OnlineBusTicketingSystemOBTSAPI.docx
+++ b/Documents/OnlineBusTicketingSystemOBTSAPI.docx
@@ -1292,14 +1292,140 @@
         <w:ind w:left="360" w:firstLine="0"/>
         <w:contextualSpacing w:val="0"/>
       </w:pPr>
-      <w:hyperlink w:anchor="h.ulcdvsqblxee">
-        <w:r>
-          <w:rPr>
-            <w:color w:val="1155cc"/>
-            <w:u w:val="single"/>
-            <w:rtl w:val="0"/>
-          </w:rPr>
-          <w:t xml:space="preserve">Cities Api</w:t>
+      <w:hyperlink w:anchor="h.spngpn5y1blr">
+        <w:r>
+          <w:rPr>
+            <w:color w:val="1155cc"/>
+            <w:u w:val="single"/>
+            <w:rtl w:val="0"/>
+          </w:rPr>
+          <w:t xml:space="preserve">Operators Api</w:t>
+        </w:r>
+      </w:hyperlink>
+      <w:r>
+        <w:rPr>
+          <w:rtl w:val="0"/>
+        </w:rPr>
+      </w:r>
+    </w:p>
+    <w:p>
+      <w:pPr>
+        <w:ind w:left="720" w:firstLine="0"/>
+        <w:contextualSpacing w:val="0"/>
+      </w:pPr>
+      <w:hyperlink w:anchor="h.ci60tahj1rn5">
+        <w:r>
+          <w:rPr>
+            <w:color w:val="1155cc"/>
+            <w:u w:val="single"/>
+            <w:rtl w:val="0"/>
+          </w:rPr>
+          <w:t xml:space="preserve">Get all operators from OBTS</w:t>
+        </w:r>
+      </w:hyperlink>
+      <w:r>
+        <w:rPr>
+          <w:rtl w:val="0"/>
+        </w:rPr>
+      </w:r>
+    </w:p>
+    <w:p>
+      <w:pPr>
+        <w:ind w:left="1080" w:firstLine="0"/>
+        <w:contextualSpacing w:val="0"/>
+      </w:pPr>
+      <w:hyperlink w:anchor="h.p125rath5msq">
+        <w:r>
+          <w:rPr>
+            <w:color w:val="1155cc"/>
+            <w:u w:val="single"/>
+            <w:rtl w:val="0"/>
+          </w:rPr>
+          <w:t xml:space="preserve">Usage</w:t>
+        </w:r>
+      </w:hyperlink>
+      <w:r>
+        <w:rPr>
+          <w:rtl w:val="0"/>
+        </w:rPr>
+      </w:r>
+    </w:p>
+    <w:p>
+      <w:pPr>
+        <w:ind w:left="1080" w:firstLine="0"/>
+        <w:contextualSpacing w:val="0"/>
+      </w:pPr>
+      <w:hyperlink w:anchor="h.dd9bzkx32sw0">
+        <w:r>
+          <w:rPr>
+            <w:color w:val="1155cc"/>
+            <w:u w:val="single"/>
+            <w:rtl w:val="0"/>
+          </w:rPr>
+          <w:t xml:space="preserve">Return</w:t>
+        </w:r>
+      </w:hyperlink>
+      <w:r>
+        <w:rPr>
+          <w:rtl w:val="0"/>
+        </w:rPr>
+      </w:r>
+    </w:p>
+    <w:p>
+      <w:pPr>
+        <w:ind w:left="720" w:firstLine="0"/>
+        <w:contextualSpacing w:val="0"/>
+      </w:pPr>
+      <w:hyperlink w:anchor="h.vobdont88yb1">
+        <w:r>
+          <w:rPr>
+            <w:color w:val="1155cc"/>
+            <w:u w:val="single"/>
+            <w:rtl w:val="0"/>
+          </w:rPr>
+          <w:t xml:space="preserve">Get an operator from OBTS</w:t>
+        </w:r>
+      </w:hyperlink>
+      <w:r>
+        <w:rPr>
+          <w:rtl w:val="0"/>
+        </w:rPr>
+      </w:r>
+    </w:p>
+    <w:p>
+      <w:pPr>
+        <w:ind w:left="1080" w:firstLine="0"/>
+        <w:contextualSpacing w:val="0"/>
+      </w:pPr>
+      <w:hyperlink w:anchor="h.cy1g809u1fq8">
+        <w:r>
+          <w:rPr>
+            <w:color w:val="1155cc"/>
+            <w:u w:val="single"/>
+            <w:rtl w:val="0"/>
+          </w:rPr>
+          <w:t xml:space="preserve">Usage</w:t>
+        </w:r>
+      </w:hyperlink>
+      <w:r>
+        <w:rPr>
+          <w:rtl w:val="0"/>
+        </w:rPr>
+      </w:r>
+    </w:p>
+    <w:p>
+      <w:pPr>
+        <w:ind w:left="1080" w:firstLine="0"/>
+        <w:contextualSpacing w:val="0"/>
+      </w:pPr>
+      <w:hyperlink w:anchor="h.i0fdtbk4ih6r">
+        <w:r>
+          <w:rPr>
+            <w:color w:val="1155cc"/>
+            <w:u w:val="single"/>
+            <w:rtl w:val="0"/>
+          </w:rPr>
+          <w:t xml:space="preserve">Return</w:t>
         </w:r>
       </w:hyperlink>
       <w:r>
@@ -5288,12 +5414,3013 @@
         <w:ind w:left="720" w:hanging="360"/>
         <w:contextualSpacing w:val="1"/>
       </w:pPr>
-      <w:bookmarkStart w:colFirst="0" w:colLast="0" w:name="h.ulcdvsqblxee" w:id="52"/>
+      <w:bookmarkStart w:colFirst="0" w:colLast="0" w:name="h.spngpn5y1blr" w:id="52"/>
       <w:bookmarkEnd w:id="52"/>
       <w:r>
         <w:rPr>
           <w:rtl w:val="0"/>
         </w:rPr>
+        <w:t xml:space="preserve">Operators Api</w:t>
+      </w:r>
+    </w:p>
+    <w:p>
+      <w:pPr>
+        <w:pStyle w:val="Heading2"/>
+        <w:numPr>
+          <w:ilvl w:val="1"/>
+          <w:numId w:val="2"/>
+        </w:numPr>
+        <w:ind w:left="1440" w:hanging="360"/>
+        <w:contextualSpacing w:val="1"/>
+        <w:rPr>
+          <w:u w:val="none"/>
+        </w:rPr>
+      </w:pPr>
+      <w:bookmarkStart w:colFirst="0" w:colLast="0" w:name="h.ci60tahj1rn5" w:id="53"/>
+      <w:bookmarkEnd w:id="53"/>
+      <w:r>
+        <w:rPr>
+          <w:rtl w:val="0"/>
+        </w:rPr>
+        <w:t xml:space="preserve">Get all operators from OBTS</w:t>
+      </w:r>
+    </w:p>
+    <w:p>
+      <w:pPr>
+        <w:pStyle w:val="Heading3"/>
+        <w:numPr>
+          <w:ilvl w:val="2"/>
+          <w:numId w:val="2"/>
+        </w:numPr>
+        <w:ind w:left="2160" w:hanging="360"/>
+        <w:contextualSpacing w:val="1"/>
+        <w:rPr>
+          <w:u w:val="none"/>
+        </w:rPr>
+      </w:pPr>
+      <w:bookmarkStart w:colFirst="0" w:colLast="0" w:name="h.p125rath5msq" w:id="54"/>
+      <w:bookmarkEnd w:id="54"/>
+      <w:r>
+        <w:rPr>
+          <w:rtl w:val="0"/>
+        </w:rPr>
+        <w:t xml:space="preserve">Usage</w:t>
+      </w:r>
+    </w:p>
+    <w:p>
+      <w:pPr>
+        <w:numPr>
+          <w:ilvl w:val="3"/>
+          <w:numId w:val="2"/>
+        </w:numPr>
+        <w:ind w:left="2880" w:hanging="360"/>
+        <w:contextualSpacing w:val="1"/>
+        <w:rPr>
+          <w:u w:val="none"/>
+        </w:rPr>
+      </w:pPr>
+      <w:r>
+        <w:rPr>
+          <w:rtl w:val="0"/>
+        </w:rPr>
+        <w:t xml:space="preserve">eg.</w:t>
+      </w:r>
+      <w:r>
+        <w:rPr>
+          <w:b w:val="1"/>
+          <w:i w:val="1"/>
+          <w:rtl w:val="0"/>
+        </w:rPr>
+        <w:t xml:space="preserve"> Path</w:t>
+      </w:r>
+      <w:r>
+        <w:rPr>
+          <w:rtl w:val="0"/>
+        </w:rPr>
+        <w:t xml:space="preserve">/api/operators</w:t>
+      </w:r>
+    </w:p>
+    <w:p>
+      <w:pPr>
+        <w:numPr>
+          <w:ilvl w:val="3"/>
+          <w:numId w:val="2"/>
+        </w:numPr>
+        <w:ind w:left="2880" w:hanging="360"/>
+        <w:contextualSpacing w:val="1"/>
+        <w:rPr>
+          <w:u w:val="none"/>
+        </w:rPr>
+      </w:pPr>
+      <w:r>
+        <w:rPr>
+          <w:b w:val="1"/>
+          <w:i w:val="1"/>
+          <w:rtl w:val="0"/>
+        </w:rPr>
+        <w:t xml:space="preserve">Path </w:t>
+      </w:r>
+      <w:r>
+        <w:rPr>
+          <w:rtl w:val="0"/>
+        </w:rPr>
+        <w:t xml:space="preserve">will be like </w:t>
+      </w:r>
+      <w:hyperlink r:id="rId21">
+        <w:r>
+          <w:rPr>
+            <w:color w:val="1155cc"/>
+            <w:u w:val="single"/>
+            <w:rtl w:val="0"/>
+          </w:rPr>
+          <w:t xml:space="preserve">http://localhost:9999</w:t>
+        </w:r>
+      </w:hyperlink>
+      <w:r>
+        <w:rPr>
+          <w:rtl w:val="0"/>
+        </w:rPr>
+      </w:r>
+    </w:p>
+    <w:p>
+      <w:pPr>
+        <w:pStyle w:val="Heading3"/>
+        <w:numPr>
+          <w:ilvl w:val="2"/>
+          <w:numId w:val="2"/>
+        </w:numPr>
+        <w:ind w:left="2160" w:hanging="360"/>
+        <w:contextualSpacing w:val="1"/>
+        <w:rPr>
+          <w:u w:val="none"/>
+        </w:rPr>
+      </w:pPr>
+      <w:bookmarkStart w:colFirst="0" w:colLast="0" w:name="h.dd9bzkx32sw0" w:id="55"/>
+      <w:bookmarkEnd w:id="55"/>
+      <w:r>
+        <w:rPr>
+          <w:rtl w:val="0"/>
+        </w:rPr>
+        <w:t xml:space="preserve">Return</w:t>
+      </w:r>
+    </w:p>
+    <w:p>
+      <w:pPr>
+        <w:ind w:left="1440" w:firstLine="0"/>
+        <w:contextualSpacing w:val="0"/>
+      </w:pPr>
+      <w:r>
+        <w:rPr>
+          <w:rtl w:val="0"/>
+        </w:rPr>
+        <w:t xml:space="preserve">[</w:t>
+        <w:br w:type="textWrapping"/>
+        <w:t xml:space="preserve">  {</w:t>
+        <w:br w:type="textWrapping"/>
+        <w:t xml:space="preserve">    "OperatorId": "3668551a-0cf9-4bdf-bf2f-6d88a07f7ee5",</w:t>
+        <w:br w:type="textWrapping"/>
+        <w:t xml:space="preserve">    "FirstName": "Aung",</w:t>
+        <w:br w:type="textWrapping"/>
+        <w:t xml:space="preserve">    "LastName": "Toe",</w:t>
+        <w:br w:type="textWrapping"/>
+        <w:t xml:space="preserve">    "Mobile": "88888888",</w:t>
+        <w:br w:type="textWrapping"/>
+        <w:t xml:space="preserve">    "EmailAddress": "aungtoe@gmail.com",</w:t>
+        <w:br w:type="textWrapping"/>
+        <w:t xml:space="preserve">    "PhoneNumber": "6666666",</w:t>
+        <w:br w:type="textWrapping"/>
+        <w:t xml:space="preserve">    "Company": "Toe Aung Tours",</w:t>
+        <w:br w:type="textWrapping"/>
+        <w:t xml:space="preserve">    "CompanyPhone": "2342342",</w:t>
+        <w:br w:type="textWrapping"/>
+        <w:t xml:space="preserve">    "Address": "No.2, Myathida Road",</w:t>
+        <w:br w:type="textWrapping"/>
+        <w:t xml:space="preserve">    "CountryId": "8c00f631-cbda-4907-9216-837ad58cb865",</w:t>
+        <w:br w:type="textWrapping"/>
+        <w:t xml:space="preserve">    "CountryName": "myanmar",</w:t>
+        <w:br w:type="textWrapping"/>
+        <w:t xml:space="preserve">    "RegionId": "9fba392e-bfa4-44ae-8cbc-a8dea02cf178",</w:t>
+        <w:br w:type="textWrapping"/>
+        <w:t xml:space="preserve">    "RegionName": "Yangon",</w:t>
+        <w:br w:type="textWrapping"/>
+        <w:t xml:space="preserve">    "CityId": "37cd8245-703e-4db3-a406-2c17fef38936",</w:t>
+        <w:br w:type="textWrapping"/>
+        <w:t xml:space="preserve">    "CityName": "Yangon",</w:t>
+        <w:br w:type="textWrapping"/>
+        <w:t xml:space="preserve">    "NumberOfBuses": 5,</w:t>
+        <w:br w:type="textWrapping"/>
+        <w:t xml:space="preserve">    "NumberOfRoutes": 20,</w:t>
+        <w:br w:type="textWrapping"/>
+        <w:t xml:space="preserve">    "Status": true,</w:t>
+        <w:br w:type="textWrapping"/>
+        <w:t xml:space="preserve">    "UserName": "aungtoe",</w:t>
+        <w:br w:type="textWrapping"/>
+        <w:t xml:space="preserve">    "Password": "password"</w:t>
+        <w:br w:type="textWrapping"/>
+        <w:t xml:space="preserve">  }</w:t>
+        <w:br w:type="textWrapping"/>
+        <w:t xml:space="preserve">]</w:t>
+      </w:r>
+    </w:p>
+    <w:p>
+      <w:pPr>
+        <w:ind w:left="1440" w:firstLine="0"/>
+        <w:contextualSpacing w:val="0"/>
+      </w:pPr>
+      <w:r>
+        <w:rPr>
+          <w:rtl w:val="0"/>
+        </w:rPr>
+      </w:r>
+    </w:p>
+    <w:p>
+      <w:pPr>
+        <w:pStyle w:val="Heading2"/>
+        <w:numPr>
+          <w:ilvl w:val="1"/>
+          <w:numId w:val="2"/>
+        </w:numPr>
+        <w:ind w:left="1440" w:hanging="360"/>
+        <w:contextualSpacing w:val="1"/>
+        <w:rPr>
+          <w:rFonts w:ascii="Trebuchet MS" w:cs="Trebuchet MS" w:eastAsia="Trebuchet MS" w:hAnsi="Trebuchet MS"/>
+          <w:b w:val="1"/>
+          <w:sz w:val="26"/>
+          <w:szCs w:val="26"/>
+        </w:rPr>
+      </w:pPr>
+      <w:bookmarkStart w:colFirst="0" w:colLast="0" w:name="h.vobdont88yb1" w:id="56"/>
+      <w:bookmarkEnd w:id="56"/>
+      <w:r>
+        <w:rPr>
+          <w:rtl w:val="0"/>
+        </w:rPr>
+        <w:t xml:space="preserve">Get an operator from OBTS</w:t>
+      </w:r>
+    </w:p>
+    <w:p>
+      <w:pPr>
+        <w:pStyle w:val="Heading3"/>
+        <w:numPr>
+          <w:ilvl w:val="2"/>
+          <w:numId w:val="2"/>
+        </w:numPr>
+        <w:ind w:left="2160" w:hanging="360"/>
+        <w:contextualSpacing w:val="1"/>
+        <w:rPr>
+          <w:rFonts w:ascii="Trebuchet MS" w:cs="Trebuchet MS" w:eastAsia="Trebuchet MS" w:hAnsi="Trebuchet MS"/>
+          <w:b w:val="1"/>
+          <w:color w:val="666666"/>
+          <w:sz w:val="24"/>
+          <w:szCs w:val="24"/>
+        </w:rPr>
+      </w:pPr>
+      <w:bookmarkStart w:colFirst="0" w:colLast="0" w:name="h.cy1g809u1fq8" w:id="57"/>
+      <w:bookmarkEnd w:id="57"/>
+      <w:r>
+        <w:rPr>
+          <w:rtl w:val="0"/>
+        </w:rPr>
+        <w:t xml:space="preserve">Usage</w:t>
+      </w:r>
+    </w:p>
+    <w:p>
+      <w:pPr>
+        <w:numPr>
+          <w:ilvl w:val="0"/>
+          <w:numId w:val="1"/>
+        </w:numPr>
+        <w:ind w:left="2160" w:hanging="360"/>
+        <w:contextualSpacing w:val="1"/>
+        <w:rPr/>
+      </w:pPr>
+      <w:r>
+        <w:rPr>
+          <w:rtl w:val="0"/>
+        </w:rPr>
+        <w:t xml:space="preserve">eg. </w:t>
+      </w:r>
+      <w:r>
+        <w:rPr>
+          <w:b w:val="1"/>
+          <w:i w:val="1"/>
+          <w:rtl w:val="0"/>
+        </w:rPr>
+        <w:t xml:space="preserve">Path</w:t>
+      </w:r>
+      <w:r>
+        <w:rPr>
+          <w:rtl w:val="0"/>
+        </w:rPr>
+        <w:t xml:space="preserve">/api/bus/operator/</w:t>
+      </w:r>
+      <w:r>
+        <w:rPr>
+          <w:b w:val="1"/>
+          <w:i w:val="1"/>
+          <w:rtl w:val="0"/>
+        </w:rPr>
+        <w:t xml:space="preserve">{id}</w:t>
+      </w:r>
+    </w:p>
+    <w:p>
+      <w:pPr>
+        <w:numPr>
+          <w:ilvl w:val="0"/>
+          <w:numId w:val="1"/>
+        </w:numPr>
+        <w:ind w:left="2160" w:hanging="360"/>
+        <w:contextualSpacing w:val="1"/>
+        <w:rPr/>
+      </w:pPr>
+      <w:r>
+        <w:rPr>
+          <w:b w:val="1"/>
+          <w:i w:val="1"/>
+          <w:rtl w:val="0"/>
+        </w:rPr>
+        <w:t xml:space="preserve">Path </w:t>
+      </w:r>
+      <w:r>
+        <w:rPr>
+          <w:rtl w:val="0"/>
+        </w:rPr>
+        <w:t xml:space="preserve">will be like </w:t>
+      </w:r>
+      <w:hyperlink r:id="rId22">
+        <w:r>
+          <w:rPr>
+            <w:color w:val="1155cc"/>
+            <w:u w:val="single"/>
+            <w:rtl w:val="0"/>
+          </w:rPr>
+          <w:t xml:space="preserve">http://localhost:9999</w:t>
+        </w:r>
+      </w:hyperlink>
+      <w:r>
+        <w:rPr>
+          <w:rtl w:val="0"/>
+        </w:rPr>
+      </w:r>
+    </w:p>
+    <w:p>
+      <w:pPr>
+        <w:numPr>
+          <w:ilvl w:val="0"/>
+          <w:numId w:val="1"/>
+        </w:numPr>
+        <w:ind w:left="2160" w:hanging="360"/>
+        <w:contextualSpacing w:val="1"/>
+        <w:rPr>
+          <w:b w:val="1"/>
+          <w:i w:val="1"/>
+        </w:rPr>
+      </w:pPr>
+      <w:r>
+        <w:rPr>
+          <w:b w:val="1"/>
+          <w:i w:val="1"/>
+          <w:rtl w:val="0"/>
+        </w:rPr>
+        <w:t xml:space="preserve">{id}</w:t>
+      </w:r>
+      <w:r>
+        <w:rPr>
+          <w:rtl w:val="0"/>
+        </w:rPr>
+        <w:t xml:space="preserve"> will be replace with operator’s GUID without </w:t>
+      </w:r>
+      <w:r>
+        <w:rPr>
+          <w:b w:val="1"/>
+          <w:rtl w:val="0"/>
+        </w:rPr>
+        <w:t xml:space="preserve">{</w:t>
+      </w:r>
+      <w:r>
+        <w:rPr>
+          <w:rtl w:val="0"/>
+        </w:rPr>
+        <w:t xml:space="preserve"> or</w:t>
+      </w:r>
+      <w:r>
+        <w:rPr>
+          <w:b w:val="1"/>
+          <w:rtl w:val="0"/>
+        </w:rPr>
+        <w:t xml:space="preserve"> }</w:t>
+      </w:r>
+    </w:p>
+    <w:p>
+      <w:pPr>
+        <w:pStyle w:val="Heading3"/>
+        <w:numPr>
+          <w:ilvl w:val="2"/>
+          <w:numId w:val="2"/>
+        </w:numPr>
+        <w:ind w:left="2160" w:hanging="360"/>
+        <w:contextualSpacing w:val="1"/>
+        <w:rPr>
+          <w:rFonts w:ascii="Trebuchet MS" w:cs="Trebuchet MS" w:eastAsia="Trebuchet MS" w:hAnsi="Trebuchet MS"/>
+          <w:b w:val="1"/>
+          <w:color w:val="666666"/>
+          <w:sz w:val="24"/>
+          <w:szCs w:val="24"/>
+        </w:rPr>
+      </w:pPr>
+      <w:bookmarkStart w:colFirst="0" w:colLast="0" w:name="h.i0fdtbk4ih6r" w:id="58"/>
+      <w:bookmarkEnd w:id="58"/>
+      <w:r>
+        <w:rPr>
+          <w:rtl w:val="0"/>
+        </w:rPr>
+        <w:t xml:space="preserve">Return</w:t>
+      </w:r>
+    </w:p>
+    <w:p>
+      <w:pPr>
+        <w:ind w:left="1440" w:firstLine="0"/>
+        <w:contextualSpacing w:val="0"/>
+      </w:pPr>
+      <w:r>
+        <w:rPr>
+          <w:rtl w:val="0"/>
+        </w:rPr>
+        <w:t xml:space="preserve">{</w:t>
+        <w:br w:type="textWrapping"/>
+        <w:t xml:space="preserve">  "OperatorId": "3668551a-0cf9-4bdf-bf2f-6d88a07f7ee5",</w:t>
+        <w:br w:type="textWrapping"/>
+        <w:t xml:space="preserve">  "FirstName": "Aung",</w:t>
+        <w:br w:type="textWrapping"/>
+        <w:t xml:space="preserve">  "LastName": "Toe",</w:t>
+        <w:br w:type="textWrapping"/>
+        <w:t xml:space="preserve">  "Mobile": "88888888",</w:t>
+        <w:br w:type="textWrapping"/>
+        <w:t xml:space="preserve">  "EmailAddress": "aungtoe@gmail.com",</w:t>
+        <w:br w:type="textWrapping"/>
+        <w:t xml:space="preserve">  "PhoneNumber": "6666666",</w:t>
+        <w:br w:type="textWrapping"/>
+        <w:t xml:space="preserve">  "Company": "Toe Aung Tours",</w:t>
+        <w:br w:type="textWrapping"/>
+        <w:t xml:space="preserve">  "CompanyPhone": "2342342",</w:t>
+        <w:br w:type="textWrapping"/>
+        <w:t xml:space="preserve">  "Address": "No.2, Myathida Road",</w:t>
+        <w:br w:type="textWrapping"/>
+        <w:t xml:space="preserve">  "CountryId": "8c00f631-cbda-4907-9216-837ad58cb865",</w:t>
+        <w:br w:type="textWrapping"/>
+        <w:t xml:space="preserve">  "CountryName": "myanmar",</w:t>
+        <w:br w:type="textWrapping"/>
+        <w:t xml:space="preserve">  "RegionId": "9fba392e-bfa4-44ae-8cbc-a8dea02cf178",</w:t>
+        <w:br w:type="textWrapping"/>
+        <w:t xml:space="preserve">  "RegionName": "Yangon",</w:t>
+        <w:br w:type="textWrapping"/>
+        <w:t xml:space="preserve">  "CityId": "37cd8245-703e-4db3-a406-2c17fef38936",</w:t>
+        <w:br w:type="textWrapping"/>
+        <w:t xml:space="preserve">  "CityName": "Yangon",</w:t>
+        <w:br w:type="textWrapping"/>
+        <w:t xml:space="preserve">  "NumberOfBuses": 5,</w:t>
+        <w:br w:type="textWrapping"/>
+        <w:t xml:space="preserve">  "NumberOfRoutes": 20,</w:t>
+        <w:br w:type="textWrapping"/>
+        <w:t xml:space="preserve">  "Status": true,</w:t>
+        <w:br w:type="textWrapping"/>
+        <w:t xml:space="preserve">  "UserName": "aungtoe",</w:t>
+        <w:br w:type="textWrapping"/>
+        <w:t xml:space="preserve">  "Password": "password"</w:t>
+        <w:br w:type="textWrapping"/>
+        <w:t xml:space="preserve">}</w:t>
+      </w:r>
+    </w:p>
+    <w:p>
+      <w:pPr>
+        <w:ind w:left="1440" w:firstLine="0"/>
+        <w:contextualSpacing w:val="0"/>
+      </w:pPr>
+      <w:r>
+        <w:rPr>
+          <w:rtl w:val="0"/>
+        </w:rPr>
+      </w:r>
+    </w:p>
+    <w:p>
+      <w:pPr>
+        <w:pStyle w:val="Heading2"/>
+        <w:numPr>
+          <w:ilvl w:val="1"/>
+          <w:numId w:val="2"/>
+        </w:numPr>
+        <w:ind w:left="1440" w:hanging="360"/>
+        <w:contextualSpacing w:val="1"/>
+        <w:rPr>
+          <w:rFonts w:ascii="Trebuchet MS" w:cs="Trebuchet MS" w:eastAsia="Trebuchet MS" w:hAnsi="Trebuchet MS"/>
+          <w:b w:val="1"/>
+          <w:sz w:val="26"/>
+          <w:szCs w:val="26"/>
+        </w:rPr>
+      </w:pPr>
+      <w:bookmarkStart w:colFirst="0" w:colLast="0" w:name="h.8xcg0xvjjk5d" w:id="59"/>
+      <w:bookmarkEnd w:id="59"/>
+      <w:r>
+        <w:rPr>
+          <w:rtl w:val="0"/>
+        </w:rPr>
+        <w:t xml:space="preserve">Get all operators from a country</w:t>
+      </w:r>
+    </w:p>
+    <w:p>
+      <w:pPr>
+        <w:pStyle w:val="Heading3"/>
+        <w:numPr>
+          <w:ilvl w:val="2"/>
+          <w:numId w:val="2"/>
+        </w:numPr>
+        <w:ind w:left="2160" w:hanging="360"/>
+        <w:contextualSpacing w:val="1"/>
+        <w:rPr>
+          <w:rFonts w:ascii="Trebuchet MS" w:cs="Trebuchet MS" w:eastAsia="Trebuchet MS" w:hAnsi="Trebuchet MS"/>
+          <w:b w:val="1"/>
+          <w:color w:val="666666"/>
+          <w:sz w:val="24"/>
+          <w:szCs w:val="24"/>
+        </w:rPr>
+      </w:pPr>
+      <w:bookmarkStart w:colFirst="0" w:colLast="0" w:name="h.luskid23bm51" w:id="60"/>
+      <w:bookmarkEnd w:id="60"/>
+      <w:r>
+        <w:rPr>
+          <w:rtl w:val="0"/>
+        </w:rPr>
+        <w:t xml:space="preserve">Usage</w:t>
+      </w:r>
+    </w:p>
+    <w:p>
+      <w:pPr>
+        <w:numPr>
+          <w:ilvl w:val="0"/>
+          <w:numId w:val="1"/>
+        </w:numPr>
+        <w:ind w:left="2160" w:hanging="360"/>
+        <w:contextualSpacing w:val="1"/>
+        <w:rPr/>
+      </w:pPr>
+      <w:r>
+        <w:rPr>
+          <w:rtl w:val="0"/>
+        </w:rPr>
+        <w:t xml:space="preserve">eg. </w:t>
+      </w:r>
+      <w:r>
+        <w:rPr>
+          <w:b w:val="1"/>
+          <w:i w:val="1"/>
+          <w:rtl w:val="0"/>
+        </w:rPr>
+        <w:t xml:space="preserve">Path</w:t>
+      </w:r>
+      <w:r>
+        <w:rPr>
+          <w:rtl w:val="0"/>
+        </w:rPr>
+        <w:t xml:space="preserve">/api/country/</w:t>
+      </w:r>
+      <w:r>
+        <w:rPr>
+          <w:b w:val="1"/>
+          <w:i w:val="1"/>
+          <w:rtl w:val="0"/>
+        </w:rPr>
+        <w:t xml:space="preserve">{id}</w:t>
+      </w:r>
+      <w:r>
+        <w:rPr>
+          <w:rtl w:val="0"/>
+        </w:rPr>
+        <w:t xml:space="preserve">/operators</w:t>
+      </w:r>
+    </w:p>
+    <w:p>
+      <w:pPr>
+        <w:numPr>
+          <w:ilvl w:val="0"/>
+          <w:numId w:val="1"/>
+        </w:numPr>
+        <w:ind w:left="2160" w:hanging="360"/>
+        <w:contextualSpacing w:val="1"/>
+        <w:rPr/>
+      </w:pPr>
+      <w:r>
+        <w:rPr>
+          <w:b w:val="1"/>
+          <w:i w:val="1"/>
+          <w:rtl w:val="0"/>
+        </w:rPr>
+        <w:t xml:space="preserve">Path </w:t>
+      </w:r>
+      <w:r>
+        <w:rPr>
+          <w:rtl w:val="0"/>
+        </w:rPr>
+        <w:t xml:space="preserve">will be like </w:t>
+      </w:r>
+      <w:hyperlink r:id="rId23">
+        <w:r>
+          <w:rPr>
+            <w:color w:val="1155cc"/>
+            <w:u w:val="single"/>
+            <w:rtl w:val="0"/>
+          </w:rPr>
+          <w:t xml:space="preserve">http://localhost:9999</w:t>
+        </w:r>
+      </w:hyperlink>
+      <w:r>
+        <w:rPr>
+          <w:rtl w:val="0"/>
+        </w:rPr>
+      </w:r>
+    </w:p>
+    <w:p>
+      <w:pPr>
+        <w:numPr>
+          <w:ilvl w:val="0"/>
+          <w:numId w:val="1"/>
+        </w:numPr>
+        <w:ind w:left="2160" w:hanging="360"/>
+        <w:contextualSpacing w:val="1"/>
+        <w:rPr>
+          <w:b w:val="1"/>
+          <w:i w:val="1"/>
+        </w:rPr>
+      </w:pPr>
+      <w:r>
+        <w:rPr>
+          <w:b w:val="1"/>
+          <w:i w:val="1"/>
+          <w:rtl w:val="0"/>
+        </w:rPr>
+        <w:t xml:space="preserve">{id}</w:t>
+      </w:r>
+      <w:r>
+        <w:rPr>
+          <w:rtl w:val="0"/>
+        </w:rPr>
+        <w:t xml:space="preserve"> will be replace with country’s GUID without </w:t>
+      </w:r>
+      <w:r>
+        <w:rPr>
+          <w:b w:val="1"/>
+          <w:rtl w:val="0"/>
+        </w:rPr>
+        <w:t xml:space="preserve">{</w:t>
+      </w:r>
+      <w:r>
+        <w:rPr>
+          <w:rtl w:val="0"/>
+        </w:rPr>
+        <w:t xml:space="preserve"> or</w:t>
+      </w:r>
+      <w:r>
+        <w:rPr>
+          <w:b w:val="1"/>
+          <w:rtl w:val="0"/>
+        </w:rPr>
+        <w:t xml:space="preserve"> }</w:t>
+      </w:r>
+    </w:p>
+    <w:p>
+      <w:pPr>
+        <w:pStyle w:val="Heading3"/>
+        <w:numPr>
+          <w:ilvl w:val="2"/>
+          <w:numId w:val="2"/>
+        </w:numPr>
+        <w:ind w:left="2160" w:hanging="360"/>
+        <w:contextualSpacing w:val="1"/>
+        <w:rPr>
+          <w:rFonts w:ascii="Trebuchet MS" w:cs="Trebuchet MS" w:eastAsia="Trebuchet MS" w:hAnsi="Trebuchet MS"/>
+          <w:b w:val="1"/>
+          <w:color w:val="666666"/>
+          <w:sz w:val="24"/>
+          <w:szCs w:val="24"/>
+        </w:rPr>
+      </w:pPr>
+      <w:bookmarkStart w:colFirst="0" w:colLast="0" w:name="h.aeirwr5go4df" w:id="61"/>
+      <w:bookmarkEnd w:id="61"/>
+      <w:r>
+        <w:rPr>
+          <w:rtl w:val="0"/>
+        </w:rPr>
+        <w:t xml:space="preserve">Return</w:t>
+      </w:r>
+    </w:p>
+    <w:p>
+      <w:pPr>
+        <w:ind w:left="1440" w:firstLine="0"/>
+        <w:contextualSpacing w:val="0"/>
+      </w:pPr>
+      <w:r>
+        <w:rPr>
+          <w:rtl w:val="0"/>
+        </w:rPr>
+        <w:t xml:space="preserve">[</w:t>
+        <w:br w:type="textWrapping"/>
+        <w:t xml:space="preserve">  {</w:t>
+        <w:br w:type="textWrapping"/>
+        <w:t xml:space="preserve">    "OperatorId": "3668551a-0cf9-4bdf-bf2f-6d88a07f7ee5",</w:t>
+        <w:br w:type="textWrapping"/>
+        <w:t xml:space="preserve">    "FirstName": "Aung",</w:t>
+        <w:br w:type="textWrapping"/>
+        <w:t xml:space="preserve">    "LastName": "Toe",</w:t>
+        <w:br w:type="textWrapping"/>
+        <w:t xml:space="preserve">    "Mobile": "88888888",</w:t>
+        <w:br w:type="textWrapping"/>
+        <w:t xml:space="preserve">    "EmailAddress": "aungtoe@gmail.com",</w:t>
+        <w:br w:type="textWrapping"/>
+        <w:t xml:space="preserve">    "PhoneNumber": "6666666",</w:t>
+        <w:br w:type="textWrapping"/>
+        <w:t xml:space="preserve">    "Company": "Toe Aung Tours",</w:t>
+        <w:br w:type="textWrapping"/>
+        <w:t xml:space="preserve">    "CompanyPhone": "2342342",</w:t>
+        <w:br w:type="textWrapping"/>
+        <w:t xml:space="preserve">    "Address": "No.2, Myathida Road",</w:t>
+        <w:br w:type="textWrapping"/>
+        <w:t xml:space="preserve">    "CountryId": "8c00f631-cbda-4907-9216-837ad58cb865",</w:t>
+        <w:br w:type="textWrapping"/>
+        <w:t xml:space="preserve">    "CountryName": "myanmar",</w:t>
+        <w:br w:type="textWrapping"/>
+        <w:t xml:space="preserve">    "RegionId": "9fba392e-bfa4-44ae-8cbc-a8dea02cf178",</w:t>
+        <w:br w:type="textWrapping"/>
+        <w:t xml:space="preserve">    "RegionName": "Yangon",</w:t>
+        <w:br w:type="textWrapping"/>
+        <w:t xml:space="preserve">    "CityId": "37cd8245-703e-4db3-a406-2c17fef38936",</w:t>
+        <w:br w:type="textWrapping"/>
+        <w:t xml:space="preserve">    "CityName": "Yangon",</w:t>
+        <w:br w:type="textWrapping"/>
+        <w:t xml:space="preserve">    "NumberOfBuses": 5,</w:t>
+        <w:br w:type="textWrapping"/>
+        <w:t xml:space="preserve">    "NumberOfRoutes": 20,</w:t>
+        <w:br w:type="textWrapping"/>
+        <w:t xml:space="preserve">    "Status": true,</w:t>
+        <w:br w:type="textWrapping"/>
+        <w:t xml:space="preserve">    "UserName": "aungtoe",</w:t>
+        <w:br w:type="textWrapping"/>
+        <w:t xml:space="preserve">    "Password": "password"</w:t>
+        <w:br w:type="textWrapping"/>
+        <w:t xml:space="preserve">  },</w:t>
+      </w:r>
+    </w:p>
+    <w:p>
+      <w:pPr>
+        <w:ind w:left="1440" w:firstLine="0"/>
+        <w:contextualSpacing w:val="0"/>
+      </w:pPr>
+      <w:r>
+        <w:rPr>
+          <w:rtl w:val="0"/>
+        </w:rPr>
+        <w:t xml:space="preserve">  {</w:t>
+      </w:r>
+    </w:p>
+    <w:p>
+      <w:pPr>
+        <w:ind w:left="1440" w:firstLine="0"/>
+        <w:contextualSpacing w:val="0"/>
+      </w:pPr>
+      <w:r>
+        <w:rPr>
+          <w:rtl w:val="0"/>
+        </w:rPr>
+        <w:t xml:space="preserve">    ...</w:t>
+      </w:r>
+    </w:p>
+    <w:p>
+      <w:pPr>
+        <w:ind w:left="1440" w:firstLine="0"/>
+        <w:contextualSpacing w:val="0"/>
+      </w:pPr>
+      <w:r>
+        <w:rPr>
+          <w:rtl w:val="0"/>
+        </w:rPr>
+        <w:t xml:space="preserve">  }</w:t>
+        <w:br w:type="textWrapping"/>
+        <w:t xml:space="preserve">]</w:t>
+      </w:r>
+    </w:p>
+    <w:p>
+      <w:pPr>
+        <w:pStyle w:val="Heading2"/>
+        <w:numPr>
+          <w:ilvl w:val="1"/>
+          <w:numId w:val="2"/>
+        </w:numPr>
+        <w:ind w:left="1440" w:hanging="360"/>
+        <w:contextualSpacing w:val="1"/>
+        <w:rPr>
+          <w:rFonts w:ascii="Trebuchet MS" w:cs="Trebuchet MS" w:eastAsia="Trebuchet MS" w:hAnsi="Trebuchet MS"/>
+          <w:b w:val="1"/>
+          <w:sz w:val="26"/>
+          <w:szCs w:val="26"/>
+        </w:rPr>
+      </w:pPr>
+      <w:bookmarkStart w:colFirst="0" w:colLast="0" w:name="h.xif4rokcyjf6" w:id="62"/>
+      <w:bookmarkEnd w:id="62"/>
+      <w:r>
+        <w:rPr>
+          <w:rtl w:val="0"/>
+        </w:rPr>
+        <w:t xml:space="preserve">Get all operators from a region</w:t>
+      </w:r>
+    </w:p>
+    <w:p>
+      <w:pPr>
+        <w:pStyle w:val="Heading3"/>
+        <w:numPr>
+          <w:ilvl w:val="2"/>
+          <w:numId w:val="2"/>
+        </w:numPr>
+        <w:ind w:left="2160" w:hanging="360"/>
+        <w:contextualSpacing w:val="1"/>
+        <w:rPr>
+          <w:rFonts w:ascii="Trebuchet MS" w:cs="Trebuchet MS" w:eastAsia="Trebuchet MS" w:hAnsi="Trebuchet MS"/>
+          <w:b w:val="1"/>
+          <w:color w:val="666666"/>
+          <w:sz w:val="24"/>
+          <w:szCs w:val="24"/>
+        </w:rPr>
+      </w:pPr>
+      <w:bookmarkStart w:colFirst="0" w:colLast="0" w:name="h.c9nkwm471wy1" w:id="63"/>
+      <w:bookmarkEnd w:id="63"/>
+      <w:r>
+        <w:rPr>
+          <w:rtl w:val="0"/>
+        </w:rPr>
+        <w:t xml:space="preserve">Usage</w:t>
+      </w:r>
+    </w:p>
+    <w:p>
+      <w:pPr>
+        <w:numPr>
+          <w:ilvl w:val="0"/>
+          <w:numId w:val="1"/>
+        </w:numPr>
+        <w:ind w:left="2160" w:hanging="360"/>
+        <w:contextualSpacing w:val="1"/>
+        <w:rPr/>
+      </w:pPr>
+      <w:r>
+        <w:rPr>
+          <w:rtl w:val="0"/>
+        </w:rPr>
+        <w:t xml:space="preserve">eg. </w:t>
+      </w:r>
+      <w:r>
+        <w:rPr>
+          <w:b w:val="1"/>
+          <w:i w:val="1"/>
+          <w:rtl w:val="0"/>
+        </w:rPr>
+        <w:t xml:space="preserve">Path</w:t>
+      </w:r>
+      <w:r>
+        <w:rPr>
+          <w:rtl w:val="0"/>
+        </w:rPr>
+        <w:t xml:space="preserve">/api/region/</w:t>
+      </w:r>
+      <w:r>
+        <w:rPr>
+          <w:b w:val="1"/>
+          <w:i w:val="1"/>
+          <w:rtl w:val="0"/>
+        </w:rPr>
+        <w:t xml:space="preserve">{id}</w:t>
+      </w:r>
+      <w:r>
+        <w:rPr>
+          <w:rtl w:val="0"/>
+        </w:rPr>
+        <w:t xml:space="preserve">/operators</w:t>
+      </w:r>
+    </w:p>
+    <w:p>
+      <w:pPr>
+        <w:numPr>
+          <w:ilvl w:val="0"/>
+          <w:numId w:val="1"/>
+        </w:numPr>
+        <w:ind w:left="2160" w:hanging="360"/>
+        <w:contextualSpacing w:val="1"/>
+        <w:rPr/>
+      </w:pPr>
+      <w:r>
+        <w:rPr>
+          <w:b w:val="1"/>
+          <w:i w:val="1"/>
+          <w:rtl w:val="0"/>
+        </w:rPr>
+        <w:t xml:space="preserve">Path </w:t>
+      </w:r>
+      <w:r>
+        <w:rPr>
+          <w:rtl w:val="0"/>
+        </w:rPr>
+        <w:t xml:space="preserve">will be like </w:t>
+      </w:r>
+      <w:hyperlink r:id="rId24">
+        <w:r>
+          <w:rPr>
+            <w:color w:val="1155cc"/>
+            <w:u w:val="single"/>
+            <w:rtl w:val="0"/>
+          </w:rPr>
+          <w:t xml:space="preserve">http://localhost:9999</w:t>
+        </w:r>
+      </w:hyperlink>
+      <w:r>
+        <w:rPr>
+          <w:rtl w:val="0"/>
+        </w:rPr>
+      </w:r>
+    </w:p>
+    <w:p>
+      <w:pPr>
+        <w:numPr>
+          <w:ilvl w:val="0"/>
+          <w:numId w:val="1"/>
+        </w:numPr>
+        <w:ind w:left="2160" w:hanging="360"/>
+        <w:contextualSpacing w:val="1"/>
+        <w:rPr>
+          <w:b w:val="1"/>
+          <w:i w:val="1"/>
+        </w:rPr>
+      </w:pPr>
+      <w:r>
+        <w:rPr>
+          <w:b w:val="1"/>
+          <w:i w:val="1"/>
+          <w:rtl w:val="0"/>
+        </w:rPr>
+        <w:t xml:space="preserve">{id}</w:t>
+      </w:r>
+      <w:r>
+        <w:rPr>
+          <w:rtl w:val="0"/>
+        </w:rPr>
+        <w:t xml:space="preserve"> will be replace with region’s GUID without </w:t>
+      </w:r>
+      <w:r>
+        <w:rPr>
+          <w:b w:val="1"/>
+          <w:rtl w:val="0"/>
+        </w:rPr>
+        <w:t xml:space="preserve">{</w:t>
+      </w:r>
+      <w:r>
+        <w:rPr>
+          <w:rtl w:val="0"/>
+        </w:rPr>
+        <w:t xml:space="preserve"> or</w:t>
+      </w:r>
+      <w:r>
+        <w:rPr>
+          <w:b w:val="1"/>
+          <w:rtl w:val="0"/>
+        </w:rPr>
+        <w:t xml:space="preserve"> }</w:t>
+      </w:r>
+    </w:p>
+    <w:p>
+      <w:pPr>
+        <w:pStyle w:val="Heading3"/>
+        <w:numPr>
+          <w:ilvl w:val="2"/>
+          <w:numId w:val="2"/>
+        </w:numPr>
+        <w:ind w:left="2160" w:hanging="360"/>
+        <w:contextualSpacing w:val="1"/>
+        <w:rPr>
+          <w:rFonts w:ascii="Trebuchet MS" w:cs="Trebuchet MS" w:eastAsia="Trebuchet MS" w:hAnsi="Trebuchet MS"/>
+          <w:b w:val="1"/>
+          <w:color w:val="666666"/>
+          <w:sz w:val="24"/>
+          <w:szCs w:val="24"/>
+        </w:rPr>
+      </w:pPr>
+      <w:bookmarkStart w:colFirst="0" w:colLast="0" w:name="h.6dd4j78g2s" w:id="64"/>
+      <w:bookmarkEnd w:id="64"/>
+      <w:r>
+        <w:rPr>
+          <w:rtl w:val="0"/>
+        </w:rPr>
+        <w:t xml:space="preserve">Return</w:t>
+      </w:r>
+    </w:p>
+    <w:p>
+      <w:pPr>
+        <w:ind w:left="1440" w:firstLine="0"/>
+        <w:contextualSpacing w:val="0"/>
+      </w:pPr>
+      <w:r>
+        <w:rPr>
+          <w:rtl w:val="0"/>
+        </w:rPr>
+        <w:t xml:space="preserve">[</w:t>
+        <w:br w:type="textWrapping"/>
+        <w:t xml:space="preserve">  {</w:t>
+        <w:br w:type="textWrapping"/>
+        <w:t xml:space="preserve">    "OperatorId": "3668551a-0cf9-4bdf-bf2f-6d88a07f7ee5",</w:t>
+        <w:br w:type="textWrapping"/>
+        <w:t xml:space="preserve">    "FirstName": "Aung",</w:t>
+        <w:br w:type="textWrapping"/>
+        <w:t xml:space="preserve">    "LastName": "Toe",</w:t>
+        <w:br w:type="textWrapping"/>
+        <w:t xml:space="preserve">    "Mobile": "88888888",</w:t>
+        <w:br w:type="textWrapping"/>
+        <w:t xml:space="preserve">    "EmailAddress": "aungtoe@gmail.com",</w:t>
+        <w:br w:type="textWrapping"/>
+        <w:t xml:space="preserve">    "PhoneNumber": "6666666",</w:t>
+        <w:br w:type="textWrapping"/>
+        <w:t xml:space="preserve">    "Company": "Toe Aung Tours",</w:t>
+        <w:br w:type="textWrapping"/>
+        <w:t xml:space="preserve">    "CompanyPhone": "2342342",</w:t>
+        <w:br w:type="textWrapping"/>
+        <w:t xml:space="preserve">    "Address": "No.2, Myathida Road",</w:t>
+        <w:br w:type="textWrapping"/>
+        <w:t xml:space="preserve">    "CountryId": "8c00f631-cbda-4907-9216-837ad58cb865",</w:t>
+        <w:br w:type="textWrapping"/>
+        <w:t xml:space="preserve">    "CountryName": "myanmar",</w:t>
+        <w:br w:type="textWrapping"/>
+        <w:t xml:space="preserve">    "RegionId": "9fba392e-bfa4-44ae-8cbc-a8dea02cf178",</w:t>
+        <w:br w:type="textWrapping"/>
+        <w:t xml:space="preserve">    "RegionName": "Yangon",</w:t>
+        <w:br w:type="textWrapping"/>
+        <w:t xml:space="preserve">    "CityId": "37cd8245-703e-4db3-a406-2c17fef38936",</w:t>
+        <w:br w:type="textWrapping"/>
+        <w:t xml:space="preserve">    "CityName": "Yangon",</w:t>
+        <w:br w:type="textWrapping"/>
+        <w:t xml:space="preserve">    "NumberOfBuses": 5,</w:t>
+        <w:br w:type="textWrapping"/>
+        <w:t xml:space="preserve">    "NumberOfRoutes": 20,</w:t>
+        <w:br w:type="textWrapping"/>
+        <w:t xml:space="preserve">    "Status": true,</w:t>
+        <w:br w:type="textWrapping"/>
+        <w:t xml:space="preserve">    "UserName": "aungtoe",</w:t>
+        <w:br w:type="textWrapping"/>
+        <w:t xml:space="preserve">    "Password": "password"</w:t>
+        <w:br w:type="textWrapping"/>
+        <w:t xml:space="preserve">  },</w:t>
+      </w:r>
+    </w:p>
+    <w:p>
+      <w:pPr>
+        <w:ind w:left="1440" w:firstLine="0"/>
+        <w:contextualSpacing w:val="0"/>
+      </w:pPr>
+      <w:r>
+        <w:rPr>
+          <w:rtl w:val="0"/>
+        </w:rPr>
+        <w:t xml:space="preserve">  {</w:t>
+      </w:r>
+    </w:p>
+    <w:p>
+      <w:pPr>
+        <w:ind w:left="1440" w:firstLine="0"/>
+        <w:contextualSpacing w:val="0"/>
+      </w:pPr>
+      <w:r>
+        <w:rPr>
+          <w:rtl w:val="0"/>
+        </w:rPr>
+        <w:t xml:space="preserve">    ...</w:t>
+      </w:r>
+    </w:p>
+    <w:p>
+      <w:pPr>
+        <w:ind w:left="1440" w:firstLine="0"/>
+        <w:contextualSpacing w:val="0"/>
+      </w:pPr>
+      <w:r>
+        <w:rPr>
+          <w:rtl w:val="0"/>
+        </w:rPr>
+        <w:t xml:space="preserve">  }</w:t>
+        <w:br w:type="textWrapping"/>
+        <w:t xml:space="preserve">]</w:t>
+      </w:r>
+    </w:p>
+    <w:p>
+      <w:pPr>
+        <w:pStyle w:val="Heading2"/>
+        <w:numPr>
+          <w:ilvl w:val="1"/>
+          <w:numId w:val="2"/>
+        </w:numPr>
+        <w:ind w:left="1440" w:hanging="360"/>
+        <w:contextualSpacing w:val="1"/>
+        <w:rPr>
+          <w:rFonts w:ascii="Trebuchet MS" w:cs="Trebuchet MS" w:eastAsia="Trebuchet MS" w:hAnsi="Trebuchet MS"/>
+          <w:b w:val="1"/>
+          <w:sz w:val="26"/>
+          <w:szCs w:val="26"/>
+        </w:rPr>
+      </w:pPr>
+      <w:bookmarkStart w:colFirst="0" w:colLast="0" w:name="h.3lntlith5oq3" w:id="65"/>
+      <w:bookmarkEnd w:id="65"/>
+      <w:r>
+        <w:rPr>
+          <w:rtl w:val="0"/>
+        </w:rPr>
+        <w:t xml:space="preserve">Get all operators from a city</w:t>
+      </w:r>
+    </w:p>
+    <w:p>
+      <w:pPr>
+        <w:pStyle w:val="Heading3"/>
+        <w:numPr>
+          <w:ilvl w:val="2"/>
+          <w:numId w:val="2"/>
+        </w:numPr>
+        <w:ind w:left="2160" w:hanging="360"/>
+        <w:contextualSpacing w:val="1"/>
+        <w:rPr>
+          <w:rFonts w:ascii="Trebuchet MS" w:cs="Trebuchet MS" w:eastAsia="Trebuchet MS" w:hAnsi="Trebuchet MS"/>
+          <w:b w:val="1"/>
+          <w:color w:val="666666"/>
+          <w:sz w:val="24"/>
+          <w:szCs w:val="24"/>
+        </w:rPr>
+      </w:pPr>
+      <w:bookmarkStart w:colFirst="0" w:colLast="0" w:name="h.szjv16b1hk3y" w:id="66"/>
+      <w:bookmarkEnd w:id="66"/>
+      <w:r>
+        <w:rPr>
+          <w:rtl w:val="0"/>
+        </w:rPr>
+        <w:t xml:space="preserve">Usage</w:t>
+      </w:r>
+    </w:p>
+    <w:p>
+      <w:pPr>
+        <w:numPr>
+          <w:ilvl w:val="0"/>
+          <w:numId w:val="1"/>
+        </w:numPr>
+        <w:ind w:left="2160" w:hanging="360"/>
+        <w:contextualSpacing w:val="1"/>
+        <w:rPr/>
+      </w:pPr>
+      <w:r>
+        <w:rPr>
+          <w:rtl w:val="0"/>
+        </w:rPr>
+        <w:t xml:space="preserve">eg. </w:t>
+      </w:r>
+      <w:r>
+        <w:rPr>
+          <w:b w:val="1"/>
+          <w:i w:val="1"/>
+          <w:rtl w:val="0"/>
+        </w:rPr>
+        <w:t xml:space="preserve">Path</w:t>
+      </w:r>
+      <w:r>
+        <w:rPr>
+          <w:rtl w:val="0"/>
+        </w:rPr>
+        <w:t xml:space="preserve">/api/city/</w:t>
+      </w:r>
+      <w:r>
+        <w:rPr>
+          <w:b w:val="1"/>
+          <w:i w:val="1"/>
+          <w:rtl w:val="0"/>
+        </w:rPr>
+        <w:t xml:space="preserve">{id}</w:t>
+      </w:r>
+      <w:r>
+        <w:rPr>
+          <w:rtl w:val="0"/>
+        </w:rPr>
+        <w:t xml:space="preserve">/operators</w:t>
+      </w:r>
+    </w:p>
+    <w:p>
+      <w:pPr>
+        <w:numPr>
+          <w:ilvl w:val="0"/>
+          <w:numId w:val="1"/>
+        </w:numPr>
+        <w:ind w:left="2160" w:hanging="360"/>
+        <w:contextualSpacing w:val="1"/>
+        <w:rPr/>
+      </w:pPr>
+      <w:r>
+        <w:rPr>
+          <w:b w:val="1"/>
+          <w:i w:val="1"/>
+          <w:rtl w:val="0"/>
+        </w:rPr>
+        <w:t xml:space="preserve">Path </w:t>
+      </w:r>
+      <w:r>
+        <w:rPr>
+          <w:rtl w:val="0"/>
+        </w:rPr>
+        <w:t xml:space="preserve">will be like </w:t>
+      </w:r>
+      <w:hyperlink r:id="rId25">
+        <w:r>
+          <w:rPr>
+            <w:color w:val="1155cc"/>
+            <w:u w:val="single"/>
+            <w:rtl w:val="0"/>
+          </w:rPr>
+          <w:t xml:space="preserve">http://localhost:9999</w:t>
+        </w:r>
+      </w:hyperlink>
+      <w:r>
+        <w:rPr>
+          <w:rtl w:val="0"/>
+        </w:rPr>
+      </w:r>
+    </w:p>
+    <w:p>
+      <w:pPr>
+        <w:numPr>
+          <w:ilvl w:val="0"/>
+          <w:numId w:val="1"/>
+        </w:numPr>
+        <w:ind w:left="2160" w:hanging="360"/>
+        <w:contextualSpacing w:val="1"/>
+        <w:rPr>
+          <w:b w:val="1"/>
+          <w:i w:val="1"/>
+        </w:rPr>
+      </w:pPr>
+      <w:r>
+        <w:rPr>
+          <w:b w:val="1"/>
+          <w:i w:val="1"/>
+          <w:rtl w:val="0"/>
+        </w:rPr>
+        <w:t xml:space="preserve">{id}</w:t>
+      </w:r>
+      <w:r>
+        <w:rPr>
+          <w:rtl w:val="0"/>
+        </w:rPr>
+        <w:t xml:space="preserve"> will be replace with city’s GUID without </w:t>
+      </w:r>
+      <w:r>
+        <w:rPr>
+          <w:b w:val="1"/>
+          <w:rtl w:val="0"/>
+        </w:rPr>
+        <w:t xml:space="preserve">{</w:t>
+      </w:r>
+      <w:r>
+        <w:rPr>
+          <w:rtl w:val="0"/>
+        </w:rPr>
+        <w:t xml:space="preserve"> or</w:t>
+      </w:r>
+      <w:r>
+        <w:rPr>
+          <w:b w:val="1"/>
+          <w:rtl w:val="0"/>
+        </w:rPr>
+        <w:t xml:space="preserve"> }</w:t>
+      </w:r>
+    </w:p>
+    <w:p>
+      <w:pPr>
+        <w:pStyle w:val="Heading3"/>
+        <w:numPr>
+          <w:ilvl w:val="2"/>
+          <w:numId w:val="2"/>
+        </w:numPr>
+        <w:ind w:left="2160" w:hanging="360"/>
+        <w:contextualSpacing w:val="1"/>
+        <w:rPr>
+          <w:rFonts w:ascii="Trebuchet MS" w:cs="Trebuchet MS" w:eastAsia="Trebuchet MS" w:hAnsi="Trebuchet MS"/>
+          <w:b w:val="1"/>
+          <w:color w:val="666666"/>
+          <w:sz w:val="24"/>
+          <w:szCs w:val="24"/>
+        </w:rPr>
+      </w:pPr>
+      <w:bookmarkStart w:colFirst="0" w:colLast="0" w:name="h.uvipnf63vjf5" w:id="67"/>
+      <w:bookmarkEnd w:id="67"/>
+      <w:r>
+        <w:rPr>
+          <w:rtl w:val="0"/>
+        </w:rPr>
+        <w:t xml:space="preserve">Return</w:t>
+      </w:r>
+    </w:p>
+    <w:p>
+      <w:pPr>
+        <w:ind w:left="1440" w:firstLine="0"/>
+        <w:contextualSpacing w:val="0"/>
+      </w:pPr>
+      <w:r>
+        <w:rPr>
+          <w:rtl w:val="0"/>
+        </w:rPr>
+        <w:t xml:space="preserve">[</w:t>
+        <w:br w:type="textWrapping"/>
+        <w:t xml:space="preserve">  {</w:t>
+        <w:br w:type="textWrapping"/>
+        <w:t xml:space="preserve">    "OperatorId": "3668551a-0cf9-4bdf-bf2f-6d88a07f7ee5",</w:t>
+        <w:br w:type="textWrapping"/>
+        <w:t xml:space="preserve">    "FirstName": "Aung",</w:t>
+        <w:br w:type="textWrapping"/>
+        <w:t xml:space="preserve">    "LastName": "Toe",</w:t>
+        <w:br w:type="textWrapping"/>
+        <w:t xml:space="preserve">    "Mobile": "88888888",</w:t>
+        <w:br w:type="textWrapping"/>
+        <w:t xml:space="preserve">    "EmailAddress": "aungtoe@gmail.com",</w:t>
+        <w:br w:type="textWrapping"/>
+        <w:t xml:space="preserve">    "PhoneNumber": "6666666",</w:t>
+        <w:br w:type="textWrapping"/>
+        <w:t xml:space="preserve">    "Company": "Toe Aung Tours",</w:t>
+        <w:br w:type="textWrapping"/>
+        <w:t xml:space="preserve">    "CompanyPhone": "2342342",</w:t>
+        <w:br w:type="textWrapping"/>
+        <w:t xml:space="preserve">    "Address": "No.2, Myathida Road",</w:t>
+        <w:br w:type="textWrapping"/>
+        <w:t xml:space="preserve">    "CountryId": "8c00f631-cbda-4907-9216-837ad58cb865",</w:t>
+        <w:br w:type="textWrapping"/>
+        <w:t xml:space="preserve">    "CountryName": "myanmar",</w:t>
+        <w:br w:type="textWrapping"/>
+        <w:t xml:space="preserve">    "RegionId": "9fba392e-bfa4-44ae-8cbc-a8dea02cf178",</w:t>
+        <w:br w:type="textWrapping"/>
+        <w:t xml:space="preserve">    "RegionName": "Yangon",</w:t>
+        <w:br w:type="textWrapping"/>
+        <w:t xml:space="preserve">    "CityId": "37cd8245-703e-4db3-a406-2c17fef38936",</w:t>
+        <w:br w:type="textWrapping"/>
+        <w:t xml:space="preserve">    "CityName": "Yangon",</w:t>
+        <w:br w:type="textWrapping"/>
+        <w:t xml:space="preserve">    "NumberOfBuses": 5,</w:t>
+        <w:br w:type="textWrapping"/>
+        <w:t xml:space="preserve">    "NumberOfRoutes": 20,</w:t>
+        <w:br w:type="textWrapping"/>
+        <w:t xml:space="preserve">    "Status": true,</w:t>
+        <w:br w:type="textWrapping"/>
+        <w:t xml:space="preserve">    "UserName": "aungtoe",</w:t>
+        <w:br w:type="textWrapping"/>
+        <w:t xml:space="preserve">    "Password": "password"</w:t>
+        <w:br w:type="textWrapping"/>
+        <w:t xml:space="preserve">  },</w:t>
+      </w:r>
+    </w:p>
+    <w:p>
+      <w:pPr>
+        <w:ind w:left="1440" w:firstLine="0"/>
+        <w:contextualSpacing w:val="0"/>
+      </w:pPr>
+      <w:r>
+        <w:rPr>
+          <w:rtl w:val="0"/>
+        </w:rPr>
+        <w:t xml:space="preserve">  {</w:t>
+      </w:r>
+    </w:p>
+    <w:p>
+      <w:pPr>
+        <w:ind w:left="1440" w:firstLine="0"/>
+        <w:contextualSpacing w:val="0"/>
+      </w:pPr>
+      <w:r>
+        <w:rPr>
+          <w:rtl w:val="0"/>
+        </w:rPr>
+        <w:t xml:space="preserve">    ...</w:t>
+      </w:r>
+    </w:p>
+    <w:p>
+      <w:pPr>
+        <w:ind w:left="1440" w:firstLine="0"/>
+        <w:contextualSpacing w:val="0"/>
+      </w:pPr>
+      <w:r>
+        <w:rPr>
+          <w:rtl w:val="0"/>
+        </w:rPr>
+        <w:t xml:space="preserve">  }</w:t>
+        <w:br w:type="textWrapping"/>
+        <w:t xml:space="preserve">]</w:t>
+      </w:r>
+    </w:p>
+    <w:p>
+      <w:pPr>
+        <w:pStyle w:val="Heading2"/>
+        <w:numPr>
+          <w:ilvl w:val="1"/>
+          <w:numId w:val="2"/>
+        </w:numPr>
+        <w:ind w:left="1440" w:hanging="360"/>
+        <w:contextualSpacing w:val="1"/>
+        <w:rPr>
+          <w:rFonts w:ascii="Trebuchet MS" w:cs="Trebuchet MS" w:eastAsia="Trebuchet MS" w:hAnsi="Trebuchet MS"/>
+          <w:b w:val="1"/>
+          <w:sz w:val="26"/>
+          <w:szCs w:val="26"/>
+        </w:rPr>
+      </w:pPr>
+      <w:bookmarkStart w:colFirst="0" w:colLast="0" w:name="h.ia96ebsj53s7" w:id="68"/>
+      <w:bookmarkEnd w:id="68"/>
+      <w:r>
+        <w:rPr>
+          <w:rtl w:val="0"/>
+        </w:rPr>
+        <w:t xml:space="preserve">Get all operators from an agent</w:t>
+      </w:r>
+    </w:p>
+    <w:p>
+      <w:pPr>
+        <w:pStyle w:val="Heading3"/>
+        <w:numPr>
+          <w:ilvl w:val="2"/>
+          <w:numId w:val="2"/>
+        </w:numPr>
+        <w:ind w:left="2160" w:hanging="360"/>
+        <w:contextualSpacing w:val="1"/>
+        <w:rPr>
+          <w:rFonts w:ascii="Trebuchet MS" w:cs="Trebuchet MS" w:eastAsia="Trebuchet MS" w:hAnsi="Trebuchet MS"/>
+          <w:b w:val="1"/>
+          <w:color w:val="666666"/>
+          <w:sz w:val="24"/>
+          <w:szCs w:val="24"/>
+        </w:rPr>
+      </w:pPr>
+      <w:bookmarkStart w:colFirst="0" w:colLast="0" w:name="h.wlisvnn32vfk" w:id="69"/>
+      <w:bookmarkEnd w:id="69"/>
+      <w:r>
+        <w:rPr>
+          <w:rtl w:val="0"/>
+        </w:rPr>
+        <w:t xml:space="preserve">Usage</w:t>
+      </w:r>
+    </w:p>
+    <w:p>
+      <w:pPr>
+        <w:numPr>
+          <w:ilvl w:val="0"/>
+          <w:numId w:val="1"/>
+        </w:numPr>
+        <w:ind w:left="2160" w:hanging="360"/>
+        <w:contextualSpacing w:val="1"/>
+        <w:rPr/>
+      </w:pPr>
+      <w:r>
+        <w:rPr>
+          <w:rtl w:val="0"/>
+        </w:rPr>
+        <w:t xml:space="preserve">eg. </w:t>
+      </w:r>
+      <w:r>
+        <w:rPr>
+          <w:b w:val="1"/>
+          <w:i w:val="1"/>
+          <w:rtl w:val="0"/>
+        </w:rPr>
+        <w:t xml:space="preserve">Path</w:t>
+      </w:r>
+      <w:r>
+        <w:rPr>
+          <w:rtl w:val="0"/>
+        </w:rPr>
+        <w:t xml:space="preserve">/api/agent/</w:t>
+      </w:r>
+      <w:r>
+        <w:rPr>
+          <w:b w:val="1"/>
+          <w:i w:val="1"/>
+          <w:rtl w:val="0"/>
+        </w:rPr>
+        <w:t xml:space="preserve">{id}</w:t>
+      </w:r>
+      <w:r>
+        <w:rPr>
+          <w:rtl w:val="0"/>
+        </w:rPr>
+        <w:t xml:space="preserve">/operators</w:t>
+      </w:r>
+    </w:p>
+    <w:p>
+      <w:pPr>
+        <w:numPr>
+          <w:ilvl w:val="0"/>
+          <w:numId w:val="1"/>
+        </w:numPr>
+        <w:ind w:left="2160" w:hanging="360"/>
+        <w:contextualSpacing w:val="1"/>
+        <w:rPr/>
+      </w:pPr>
+      <w:r>
+        <w:rPr>
+          <w:b w:val="1"/>
+          <w:i w:val="1"/>
+          <w:rtl w:val="0"/>
+        </w:rPr>
+        <w:t xml:space="preserve">Path </w:t>
+      </w:r>
+      <w:r>
+        <w:rPr>
+          <w:rtl w:val="0"/>
+        </w:rPr>
+        <w:t xml:space="preserve">will be like </w:t>
+      </w:r>
+      <w:hyperlink r:id="rId26">
+        <w:r>
+          <w:rPr>
+            <w:color w:val="1155cc"/>
+            <w:u w:val="single"/>
+            <w:rtl w:val="0"/>
+          </w:rPr>
+          <w:t xml:space="preserve">http://localhost:9999</w:t>
+        </w:r>
+      </w:hyperlink>
+      <w:r>
+        <w:rPr>
+          <w:rtl w:val="0"/>
+        </w:rPr>
+      </w:r>
+    </w:p>
+    <w:p>
+      <w:pPr>
+        <w:numPr>
+          <w:ilvl w:val="0"/>
+          <w:numId w:val="1"/>
+        </w:numPr>
+        <w:ind w:left="2160" w:hanging="360"/>
+        <w:contextualSpacing w:val="1"/>
+        <w:rPr>
+          <w:b w:val="1"/>
+          <w:i w:val="1"/>
+        </w:rPr>
+      </w:pPr>
+      <w:r>
+        <w:rPr>
+          <w:b w:val="1"/>
+          <w:i w:val="1"/>
+          <w:rtl w:val="0"/>
+        </w:rPr>
+        <w:t xml:space="preserve">{id}</w:t>
+      </w:r>
+      <w:r>
+        <w:rPr>
+          <w:rtl w:val="0"/>
+        </w:rPr>
+        <w:t xml:space="preserve"> will be replace with agent’s GUID without </w:t>
+      </w:r>
+      <w:r>
+        <w:rPr>
+          <w:b w:val="1"/>
+          <w:rtl w:val="0"/>
+        </w:rPr>
+        <w:t xml:space="preserve">{</w:t>
+      </w:r>
+      <w:r>
+        <w:rPr>
+          <w:rtl w:val="0"/>
+        </w:rPr>
+        <w:t xml:space="preserve"> or</w:t>
+      </w:r>
+      <w:r>
+        <w:rPr>
+          <w:b w:val="1"/>
+          <w:rtl w:val="0"/>
+        </w:rPr>
+        <w:t xml:space="preserve"> }</w:t>
+      </w:r>
+    </w:p>
+    <w:p>
+      <w:pPr>
+        <w:pStyle w:val="Heading3"/>
+        <w:numPr>
+          <w:ilvl w:val="2"/>
+          <w:numId w:val="2"/>
+        </w:numPr>
+        <w:ind w:left="2160" w:hanging="360"/>
+        <w:contextualSpacing w:val="1"/>
+        <w:rPr>
+          <w:rFonts w:ascii="Trebuchet MS" w:cs="Trebuchet MS" w:eastAsia="Trebuchet MS" w:hAnsi="Trebuchet MS"/>
+          <w:b w:val="1"/>
+          <w:color w:val="666666"/>
+          <w:sz w:val="24"/>
+          <w:szCs w:val="24"/>
+        </w:rPr>
+      </w:pPr>
+      <w:bookmarkStart w:colFirst="0" w:colLast="0" w:name="h.v1zt71stbzwa" w:id="70"/>
+      <w:bookmarkEnd w:id="70"/>
+      <w:r>
+        <w:rPr>
+          <w:rtl w:val="0"/>
+        </w:rPr>
+        <w:t xml:space="preserve">Return</w:t>
+      </w:r>
+    </w:p>
+    <w:p>
+      <w:pPr>
+        <w:ind w:left="1440" w:firstLine="0"/>
+        <w:contextualSpacing w:val="0"/>
+      </w:pPr>
+      <w:r>
+        <w:rPr>
+          <w:rtl w:val="0"/>
+        </w:rPr>
+        <w:t xml:space="preserve">[</w:t>
+        <w:br w:type="textWrapping"/>
+        <w:t xml:space="preserve">  {</w:t>
+        <w:br w:type="textWrapping"/>
+        <w:t xml:space="preserve">    "OperatorId": "364f6595-8ac6-43de-806a-17cf27aaf506",</w:t>
+        <w:br w:type="textWrapping"/>
+        <w:t xml:space="preserve">    "FirstName": "Naung",</w:t>
+        <w:br w:type="textWrapping"/>
+        <w:t xml:space="preserve">    "LastName": "Latt",</w:t>
+        <w:br w:type="textWrapping"/>
+        <w:t xml:space="preserve">    "Mobile": "222222",</w:t>
+        <w:br w:type="textWrapping"/>
+        <w:t xml:space="preserve">    "EmailAddress": "nlatt@gmail.com",</w:t>
+        <w:br w:type="textWrapping"/>
+        <w:t xml:space="preserve">    "PhoneNumber": "1111111",</w:t>
+        <w:br w:type="textWrapping"/>
+        <w:t xml:space="preserve">    "Company": "NLTours",</w:t>
+        <w:br w:type="textWrapping"/>
+        <w:t xml:space="preserve">    "CompanyPhone": "222222",</w:t>
+        <w:br w:type="textWrapping"/>
+        <w:t xml:space="preserve">    "Address": "Bedok",</w:t>
+        <w:br w:type="textWrapping"/>
+        <w:t xml:space="preserve">    "CountryId": "8c00f631-cbda-4907-9216-837ad58cb865",</w:t>
+        <w:br w:type="textWrapping"/>
+        <w:t xml:space="preserve">    "CountryName": "myanmar",</w:t>
+        <w:br w:type="textWrapping"/>
+        <w:t xml:space="preserve">    "RegionId": "5c0fafc2-010c-4a51-abc5-38937f2c6ed2",</w:t>
+        <w:br w:type="textWrapping"/>
+        <w:t xml:space="preserve">    "RegionName": "Mandalay",</w:t>
+        <w:br w:type="textWrapping"/>
+        <w:t xml:space="preserve">    "CityId": "e0621311-f1db-45b6-8eb8-5a4e9d5762d5",</w:t>
+        <w:br w:type="textWrapping"/>
+        <w:t xml:space="preserve">    "CityName": "Mandalay",</w:t>
+        <w:br w:type="textWrapping"/>
+        <w:t xml:space="preserve">    "NumberOfBuses": 5,</w:t>
+        <w:br w:type="textWrapping"/>
+        <w:t xml:space="preserve">    "NumberOfRoutes": 5,</w:t>
+        <w:br w:type="textWrapping"/>
+        <w:t xml:space="preserve">    "Status": true,</w:t>
+        <w:br w:type="textWrapping"/>
+        <w:t xml:space="preserve">    "UserName": "nlatt",</w:t>
+        <w:br w:type="textWrapping"/>
+        <w:t xml:space="preserve">    "Password": "password",</w:t>
+        <w:br w:type="textWrapping"/>
+        <w:t xml:space="preserve">    "OperatorAgentId": "d05cdbf4-b3ce-4dd0-af29-82782d0b59bb",</w:t>
+        <w:br w:type="textWrapping"/>
+        <w:t xml:space="preserve">    "AgentId": "2d0bae63-8e48-4263-9185-facdea10afa7",</w:t>
+        <w:br w:type="textWrapping"/>
+        <w:t xml:space="preserve">    "AgentName": "Pa Tauk Myay",</w:t>
+        <w:br w:type="textWrapping"/>
+        <w:t xml:space="preserve">    "DepositAmt": 3333.00,</w:t>
+        <w:br w:type="textWrapping"/>
+        <w:t xml:space="preserve">    "JointDate": "2013-01-01T00:00:00",</w:t>
+        <w:br w:type="textWrapping"/>
+        <w:t xml:space="preserve">    "CreatedDate": "2013-01-01T00:00:00"</w:t>
+        <w:br w:type="textWrapping"/>
+        <w:t xml:space="preserve">  }</w:t>
+        <w:br w:type="textWrapping"/>
+        <w:t xml:space="preserve">]</w:t>
+      </w:r>
+    </w:p>
+    <w:p>
+      <w:pPr>
+        <w:ind w:left="1440" w:firstLine="0"/>
+        <w:contextualSpacing w:val="0"/>
+      </w:pPr>
+      <w:r>
+        <w:rPr>
+          <w:rtl w:val="0"/>
+        </w:rPr>
+      </w:r>
+    </w:p>
+    <w:p>
+      <w:pPr>
+        <w:contextualSpacing w:val="0"/>
+      </w:pPr>
+      <w:r>
+        <w:rPr>
+          <w:rtl w:val="0"/>
+        </w:rPr>
+      </w:r>
+    </w:p>
+    <w:p>
+      <w:pPr>
+        <w:contextualSpacing w:val="0"/>
+      </w:pPr>
+      <w:r>
+        <w:rPr>
+          <w:rtl w:val="0"/>
+        </w:rPr>
+      </w:r>
+    </w:p>
+    <w:p>
+      <w:pPr>
+        <w:pStyle w:val="Heading1"/>
+        <w:numPr>
+          <w:ilvl w:val="0"/>
+          <w:numId w:val="2"/>
+        </w:numPr>
+        <w:ind w:left="720" w:hanging="360"/>
+        <w:contextualSpacing w:val="1"/>
+      </w:pPr>
+      <w:bookmarkStart w:colFirst="0" w:colLast="0" w:name="h.6cwqpmaxgklr" w:id="71"/>
+      <w:bookmarkEnd w:id="71"/>
+      <w:r>
+        <w:rPr>
+          <w:rtl w:val="0"/>
+        </w:rPr>
+        <w:t xml:space="preserve">Agent Api</w:t>
+      </w:r>
+    </w:p>
+    <w:p>
+      <w:pPr>
+        <w:pStyle w:val="Heading2"/>
+        <w:numPr>
+          <w:ilvl w:val="1"/>
+          <w:numId w:val="2"/>
+        </w:numPr>
+        <w:ind w:left="1440" w:hanging="360"/>
+        <w:contextualSpacing w:val="1"/>
+        <w:rPr>
+          <w:u w:val="none"/>
+        </w:rPr>
+      </w:pPr>
+      <w:bookmarkStart w:colFirst="0" w:colLast="0" w:name="h.w6893sav6esu" w:id="72"/>
+      <w:bookmarkEnd w:id="72"/>
+      <w:r>
+        <w:rPr>
+          <w:rtl w:val="0"/>
+        </w:rPr>
+        <w:t xml:space="preserve">Get all agents from OBTS</w:t>
+      </w:r>
+    </w:p>
+    <w:p>
+      <w:pPr>
+        <w:pStyle w:val="Heading3"/>
+        <w:numPr>
+          <w:ilvl w:val="2"/>
+          <w:numId w:val="2"/>
+        </w:numPr>
+        <w:ind w:left="2160" w:hanging="360"/>
+        <w:contextualSpacing w:val="1"/>
+        <w:rPr>
+          <w:u w:val="none"/>
+        </w:rPr>
+      </w:pPr>
+      <w:bookmarkStart w:colFirst="0" w:colLast="0" w:name="h.t0aa9vhp552n" w:id="73"/>
+      <w:bookmarkEnd w:id="73"/>
+      <w:r>
+        <w:rPr>
+          <w:rtl w:val="0"/>
+        </w:rPr>
+        <w:t xml:space="preserve">Usage</w:t>
+      </w:r>
+    </w:p>
+    <w:p>
+      <w:pPr>
+        <w:numPr>
+          <w:ilvl w:val="3"/>
+          <w:numId w:val="2"/>
+        </w:numPr>
+        <w:ind w:left="2880" w:hanging="360"/>
+        <w:contextualSpacing w:val="1"/>
+        <w:rPr>
+          <w:u w:val="none"/>
+        </w:rPr>
+      </w:pPr>
+      <w:r>
+        <w:rPr>
+          <w:rtl w:val="0"/>
+        </w:rPr>
+        <w:t xml:space="preserve">eg.</w:t>
+      </w:r>
+      <w:r>
+        <w:rPr>
+          <w:b w:val="1"/>
+          <w:i w:val="1"/>
+          <w:rtl w:val="0"/>
+        </w:rPr>
+        <w:t xml:space="preserve"> Path</w:t>
+      </w:r>
+      <w:r>
+        <w:rPr>
+          <w:rtl w:val="0"/>
+        </w:rPr>
+        <w:t xml:space="preserve">/api/agents</w:t>
+      </w:r>
+    </w:p>
+    <w:p>
+      <w:pPr>
+        <w:numPr>
+          <w:ilvl w:val="3"/>
+          <w:numId w:val="2"/>
+        </w:numPr>
+        <w:ind w:left="2880" w:hanging="360"/>
+        <w:contextualSpacing w:val="1"/>
+        <w:rPr>
+          <w:u w:val="none"/>
+        </w:rPr>
+      </w:pPr>
+      <w:r>
+        <w:rPr>
+          <w:b w:val="1"/>
+          <w:i w:val="1"/>
+          <w:rtl w:val="0"/>
+        </w:rPr>
+        <w:t xml:space="preserve">Path </w:t>
+      </w:r>
+      <w:r>
+        <w:rPr>
+          <w:rtl w:val="0"/>
+        </w:rPr>
+        <w:t xml:space="preserve">will be like </w:t>
+      </w:r>
+      <w:hyperlink r:id="rId27">
+        <w:r>
+          <w:rPr>
+            <w:color w:val="1155cc"/>
+            <w:u w:val="single"/>
+            <w:rtl w:val="0"/>
+          </w:rPr>
+          <w:t xml:space="preserve">http://localhost:9999</w:t>
+        </w:r>
+      </w:hyperlink>
+      <w:r>
+        <w:rPr>
+          <w:rtl w:val="0"/>
+        </w:rPr>
+      </w:r>
+    </w:p>
+    <w:p>
+      <w:pPr>
+        <w:pStyle w:val="Heading3"/>
+        <w:numPr>
+          <w:ilvl w:val="2"/>
+          <w:numId w:val="2"/>
+        </w:numPr>
+        <w:ind w:left="2160" w:hanging="360"/>
+        <w:contextualSpacing w:val="1"/>
+        <w:rPr>
+          <w:u w:val="none"/>
+        </w:rPr>
+      </w:pPr>
+      <w:bookmarkStart w:colFirst="0" w:colLast="0" w:name="h.4laj53q43deq" w:id="74"/>
+      <w:bookmarkEnd w:id="74"/>
+      <w:r>
+        <w:rPr>
+          <w:rtl w:val="0"/>
+        </w:rPr>
+        <w:t xml:space="preserve">Return</w:t>
+      </w:r>
+    </w:p>
+    <w:p>
+      <w:pPr>
+        <w:ind w:left="1440" w:firstLine="0"/>
+        <w:contextualSpacing w:val="0"/>
+      </w:pPr>
+      <w:r>
+        <w:rPr>
+          <w:rtl w:val="0"/>
+        </w:rPr>
+        <w:t xml:space="preserve">[</w:t>
+        <w:br w:type="textWrapping"/>
+        <w:t xml:space="preserve">  {</w:t>
+        <w:br w:type="textWrapping"/>
+        <w:t xml:space="preserve">    "AgentId": "7f2529eb-e656-47ac-a53a-d28c30a5dd53",</w:t>
+        <w:br w:type="textWrapping"/>
+        <w:t xml:space="preserve">    "Comapnay": "Shwe War Myay",</w:t>
+        <w:br w:type="textWrapping"/>
+        <w:t xml:space="preserve">    "UserName": "Shwe War",</w:t>
+        <w:br w:type="textWrapping"/>
+        <w:t xml:space="preserve">    "AccountId": "7f2529eb-e656-47ac-a53a-d28c30a5dd53",</w:t>
+        <w:br w:type="textWrapping"/>
+        <w:t xml:space="preserve">    "AccountName": null,</w:t>
+        <w:br w:type="textWrapping"/>
+        <w:t xml:space="preserve">    "BalanceCredit": 10000.00,</w:t>
+        <w:br w:type="textWrapping"/>
+        <w:t xml:space="preserve">    "Name": "Shwe War",</w:t>
+        <w:br w:type="textWrapping"/>
+        <w:t xml:space="preserve">    "Email": "shwewar@gmail.com",</w:t>
+        <w:br w:type="textWrapping"/>
+        <w:t xml:space="preserve">    "PanNumber": "1111111",</w:t>
+        <w:br w:type="textWrapping"/>
+        <w:t xml:space="preserve">    "Address": "No.2, Alone",</w:t>
+        <w:br w:type="textWrapping"/>
+        <w:t xml:space="preserve">    "CityId": "37cd8245-703e-4db3-a406-2c17fef38936",</w:t>
+        <w:br w:type="textWrapping"/>
+        <w:t xml:space="preserve">    "CityName": "Yangon",</w:t>
+        <w:br w:type="textWrapping"/>
+        <w:t xml:space="preserve">    "RegionId": "9fba392e-bfa4-44ae-8cbc-a8dea02cf178",</w:t>
+        <w:br w:type="textWrapping"/>
+        <w:t xml:space="preserve">    "RegionName": "Yangon",</w:t>
+        <w:br w:type="textWrapping"/>
+        <w:t xml:space="preserve">    "PinCode": "3333",</w:t>
+        <w:br w:type="textWrapping"/>
+        <w:t xml:space="preserve">    "CountryId": "8c00f631-cbda-4907-9216-837ad58cb865",</w:t>
+        <w:br w:type="textWrapping"/>
+        <w:t xml:space="preserve">    "CountryName": "myanmar",</w:t>
+        <w:br w:type="textWrapping"/>
+        <w:t xml:space="preserve">    "Mobile": "333333333",</w:t>
+        <w:br w:type="textWrapping"/>
+        <w:t xml:space="preserve">    "OfficePhone": "3333333",</w:t>
+        <w:br w:type="textWrapping"/>
+        <w:t xml:space="preserve">    "Fax": "3343434",</w:t>
+        <w:br w:type="textWrapping"/>
+        <w:t xml:space="preserve">    "UserName2": "ShweWar",</w:t>
+        <w:br w:type="textWrapping"/>
+        <w:t xml:space="preserve">    "Password": "password",</w:t>
+        <w:br w:type="textWrapping"/>
+        <w:t xml:space="preserve">    "Logo": null,</w:t>
+        <w:br w:type="textWrapping"/>
+        <w:t xml:space="preserve">    "Status": true</w:t>
+        <w:br w:type="textWrapping"/>
+        <w:t xml:space="preserve">  },</w:t>
+        <w:br w:type="textWrapping"/>
+        <w:t xml:space="preserve">  {</w:t>
+        <w:br w:type="textWrapping"/>
+        <w:t xml:space="preserve">    ..  </w:t>
+      </w:r>
+    </w:p>
+    <w:p>
+      <w:pPr>
+        <w:ind w:left="1440" w:firstLine="0"/>
+        <w:contextualSpacing w:val="0"/>
+      </w:pPr>
+      <w:r>
+        <w:rPr>
+          <w:rtl w:val="0"/>
+        </w:rPr>
+        <w:t xml:space="preserve">  }</w:t>
+        <w:br w:type="textWrapping"/>
+        <w:t xml:space="preserve">]</w:t>
+      </w:r>
+    </w:p>
+    <w:p>
+      <w:pPr>
+        <w:ind w:left="0" w:firstLine="0"/>
+        <w:contextualSpacing w:val="0"/>
+      </w:pPr>
+      <w:r>
+        <w:rPr>
+          <w:rtl w:val="0"/>
+        </w:rPr>
+      </w:r>
+    </w:p>
+    <w:p>
+      <w:pPr>
+        <w:pStyle w:val="Heading2"/>
+        <w:numPr>
+          <w:ilvl w:val="1"/>
+          <w:numId w:val="2"/>
+        </w:numPr>
+        <w:ind w:left="1440" w:hanging="360"/>
+        <w:contextualSpacing w:val="1"/>
+        <w:rPr>
+          <w:rFonts w:ascii="Trebuchet MS" w:cs="Trebuchet MS" w:eastAsia="Trebuchet MS" w:hAnsi="Trebuchet MS"/>
+          <w:b w:val="1"/>
+          <w:sz w:val="26"/>
+          <w:szCs w:val="26"/>
+        </w:rPr>
+      </w:pPr>
+      <w:bookmarkStart w:colFirst="0" w:colLast="0" w:name="h.l5glcqj0dtmr" w:id="75"/>
+      <w:bookmarkEnd w:id="75"/>
+      <w:r>
+        <w:rPr>
+          <w:rtl w:val="0"/>
+        </w:rPr>
+        <w:t xml:space="preserve">Get an agent from OBTS</w:t>
+      </w:r>
+    </w:p>
+    <w:p>
+      <w:pPr>
+        <w:pStyle w:val="Heading3"/>
+        <w:numPr>
+          <w:ilvl w:val="2"/>
+          <w:numId w:val="2"/>
+        </w:numPr>
+        <w:ind w:left="2160" w:hanging="360"/>
+        <w:contextualSpacing w:val="1"/>
+        <w:rPr>
+          <w:rFonts w:ascii="Trebuchet MS" w:cs="Trebuchet MS" w:eastAsia="Trebuchet MS" w:hAnsi="Trebuchet MS"/>
+          <w:b w:val="1"/>
+          <w:color w:val="666666"/>
+          <w:sz w:val="24"/>
+          <w:szCs w:val="24"/>
+        </w:rPr>
+      </w:pPr>
+      <w:bookmarkStart w:colFirst="0" w:colLast="0" w:name="h.5l1jyt3ccdrk" w:id="76"/>
+      <w:bookmarkEnd w:id="76"/>
+      <w:r>
+        <w:rPr>
+          <w:rtl w:val="0"/>
+        </w:rPr>
+        <w:t xml:space="preserve">Usage</w:t>
+      </w:r>
+    </w:p>
+    <w:p>
+      <w:pPr>
+        <w:numPr>
+          <w:ilvl w:val="0"/>
+          <w:numId w:val="1"/>
+        </w:numPr>
+        <w:ind w:left="2160" w:hanging="360"/>
+        <w:contextualSpacing w:val="1"/>
+        <w:rPr/>
+      </w:pPr>
+      <w:r>
+        <w:rPr>
+          <w:rtl w:val="0"/>
+        </w:rPr>
+        <w:t xml:space="preserve">eg. </w:t>
+      </w:r>
+      <w:r>
+        <w:rPr>
+          <w:b w:val="1"/>
+          <w:i w:val="1"/>
+          <w:rtl w:val="0"/>
+        </w:rPr>
+        <w:t xml:space="preserve">Path</w:t>
+      </w:r>
+      <w:r>
+        <w:rPr>
+          <w:rtl w:val="0"/>
+        </w:rPr>
+        <w:t xml:space="preserve">/api/agent/</w:t>
+      </w:r>
+      <w:r>
+        <w:rPr>
+          <w:b w:val="1"/>
+          <w:i w:val="1"/>
+          <w:rtl w:val="0"/>
+        </w:rPr>
+        <w:t xml:space="preserve">{id}</w:t>
+      </w:r>
+    </w:p>
+    <w:p>
+      <w:pPr>
+        <w:numPr>
+          <w:ilvl w:val="0"/>
+          <w:numId w:val="1"/>
+        </w:numPr>
+        <w:ind w:left="2160" w:hanging="360"/>
+        <w:contextualSpacing w:val="1"/>
+        <w:rPr/>
+      </w:pPr>
+      <w:r>
+        <w:rPr>
+          <w:b w:val="1"/>
+          <w:i w:val="1"/>
+          <w:rtl w:val="0"/>
+        </w:rPr>
+        <w:t xml:space="preserve">Path </w:t>
+      </w:r>
+      <w:r>
+        <w:rPr>
+          <w:rtl w:val="0"/>
+        </w:rPr>
+        <w:t xml:space="preserve">will be like </w:t>
+      </w:r>
+      <w:hyperlink r:id="rId28">
+        <w:r>
+          <w:rPr>
+            <w:color w:val="1155cc"/>
+            <w:u w:val="single"/>
+            <w:rtl w:val="0"/>
+          </w:rPr>
+          <w:t xml:space="preserve">http://localhost:9999</w:t>
+        </w:r>
+      </w:hyperlink>
+      <w:r>
+        <w:rPr>
+          <w:rtl w:val="0"/>
+        </w:rPr>
+      </w:r>
+    </w:p>
+    <w:p>
+      <w:pPr>
+        <w:numPr>
+          <w:ilvl w:val="0"/>
+          <w:numId w:val="1"/>
+        </w:numPr>
+        <w:ind w:left="2160" w:hanging="360"/>
+        <w:contextualSpacing w:val="1"/>
+        <w:rPr>
+          <w:b w:val="1"/>
+          <w:i w:val="1"/>
+        </w:rPr>
+      </w:pPr>
+      <w:r>
+        <w:rPr>
+          <w:b w:val="1"/>
+          <w:i w:val="1"/>
+          <w:rtl w:val="0"/>
+        </w:rPr>
+        <w:t xml:space="preserve">{id}</w:t>
+      </w:r>
+      <w:r>
+        <w:rPr>
+          <w:rtl w:val="0"/>
+        </w:rPr>
+        <w:t xml:space="preserve"> will be replace with agent’s GUID without </w:t>
+      </w:r>
+      <w:r>
+        <w:rPr>
+          <w:b w:val="1"/>
+          <w:rtl w:val="0"/>
+        </w:rPr>
+        <w:t xml:space="preserve">{</w:t>
+      </w:r>
+      <w:r>
+        <w:rPr>
+          <w:rtl w:val="0"/>
+        </w:rPr>
+        <w:t xml:space="preserve"> or</w:t>
+      </w:r>
+      <w:r>
+        <w:rPr>
+          <w:b w:val="1"/>
+          <w:rtl w:val="0"/>
+        </w:rPr>
+        <w:t xml:space="preserve"> }</w:t>
+      </w:r>
+    </w:p>
+    <w:p>
+      <w:pPr>
+        <w:pStyle w:val="Heading3"/>
+        <w:numPr>
+          <w:ilvl w:val="2"/>
+          <w:numId w:val="2"/>
+        </w:numPr>
+        <w:ind w:left="2160" w:hanging="360"/>
+        <w:contextualSpacing w:val="1"/>
+        <w:rPr>
+          <w:rFonts w:ascii="Trebuchet MS" w:cs="Trebuchet MS" w:eastAsia="Trebuchet MS" w:hAnsi="Trebuchet MS"/>
+          <w:b w:val="1"/>
+          <w:color w:val="666666"/>
+          <w:sz w:val="24"/>
+          <w:szCs w:val="24"/>
+        </w:rPr>
+      </w:pPr>
+      <w:bookmarkStart w:colFirst="0" w:colLast="0" w:name="h.qqtysvwzn1rv" w:id="77"/>
+      <w:bookmarkEnd w:id="77"/>
+      <w:r>
+        <w:rPr>
+          <w:rtl w:val="0"/>
+        </w:rPr>
+        <w:t xml:space="preserve">Return</w:t>
+      </w:r>
+    </w:p>
+    <w:p>
+      <w:pPr>
+        <w:ind w:left="1440" w:firstLine="0"/>
+        <w:contextualSpacing w:val="0"/>
+      </w:pPr>
+      <w:r>
+        <w:rPr>
+          <w:rtl w:val="0"/>
+        </w:rPr>
+        <w:t xml:space="preserve">{</w:t>
+        <w:br w:type="textWrapping"/>
+        <w:t xml:space="preserve">  "AgentId": "2d0bae63-8e48-4263-9185-facdea10afa7",</w:t>
+        <w:br w:type="textWrapping"/>
+        <w:t xml:space="preserve">  "Comapany": "Pa Tauk Myay",</w:t>
+        <w:br w:type="textWrapping"/>
+        <w:t xml:space="preserve">  "UserName": "patauk",</w:t>
+        <w:br w:type="textWrapping"/>
+        <w:t xml:space="preserve">  "AccountId": "7f2529eb-e656-47ac-a53a-d28c30a5dd53",</w:t>
+        <w:br w:type="textWrapping"/>
+        <w:t xml:space="preserve">  "AccountName": null,</w:t>
+        <w:br w:type="textWrapping"/>
+        <w:t xml:space="preserve">  "BalanceCredit": 3333.00,</w:t>
+        <w:br w:type="textWrapping"/>
+        <w:t xml:space="preserve">  "Name": "patauk",</w:t>
+        <w:br w:type="textWrapping"/>
+        <w:t xml:space="preserve">  "Email": "patauk@gmail.com",</w:t>
+        <w:br w:type="textWrapping"/>
+        <w:t xml:space="preserve">  "PanNumber": "22222",</w:t>
+        <w:br w:type="textWrapping"/>
+        <w:t xml:space="preserve">  "Address": "address",</w:t>
+        <w:br w:type="textWrapping"/>
+        <w:t xml:space="preserve">  "CityId": "e0621311-f1db-45b6-8eb8-5a4e9d5762d5",</w:t>
+        <w:br w:type="textWrapping"/>
+        <w:t xml:space="preserve">  "CityName": "Mandalay",</w:t>
+        <w:br w:type="textWrapping"/>
+        <w:t xml:space="preserve">  "RegionId": "5c0fafc2-010c-4a51-abc5-38937f2c6ed2",</w:t>
+        <w:br w:type="textWrapping"/>
+        <w:t xml:space="preserve">  "RegionName": "Mandalay",</w:t>
+        <w:br w:type="textWrapping"/>
+        <w:t xml:space="preserve">  "PinCode": "2222",</w:t>
+        <w:br w:type="textWrapping"/>
+        <w:t xml:space="preserve">  "CountryId": "8c00f631-cbda-4907-9216-837ad58cb865",</w:t>
+        <w:br w:type="textWrapping"/>
+        <w:t xml:space="preserve">  "CountryName": "myanmar",</w:t>
+        <w:br w:type="textWrapping"/>
+        <w:t xml:space="preserve">  "Mobile": "11111111",</w:t>
+        <w:br w:type="textWrapping"/>
+        <w:t xml:space="preserve">  "OfficePhone": "111111",</w:t>
+        <w:br w:type="textWrapping"/>
+        <w:t xml:space="preserve">  "Fax": "111111",</w:t>
+        <w:br w:type="textWrapping"/>
+        <w:t xml:space="preserve">  "UserName2": "patauk",</w:t>
+        <w:br w:type="textWrapping"/>
+        <w:t xml:space="preserve">  "Password": "password",</w:t>
+        <w:br w:type="textWrapping"/>
+        <w:t xml:space="preserve">  "Logo": null,</w:t>
+        <w:br w:type="textWrapping"/>
+        <w:t xml:space="preserve">  "Status": true</w:t>
+        <w:br w:type="textWrapping"/>
+        <w:t xml:space="preserve">}</w:t>
+      </w:r>
+    </w:p>
+    <w:p>
+      <w:pPr>
+        <w:pStyle w:val="Heading2"/>
+        <w:numPr>
+          <w:ilvl w:val="1"/>
+          <w:numId w:val="2"/>
+        </w:numPr>
+        <w:ind w:left="1440" w:hanging="360"/>
+        <w:contextualSpacing w:val="1"/>
+        <w:rPr>
+          <w:rFonts w:ascii="Trebuchet MS" w:cs="Trebuchet MS" w:eastAsia="Trebuchet MS" w:hAnsi="Trebuchet MS"/>
+          <w:b w:val="1"/>
+          <w:sz w:val="26"/>
+          <w:szCs w:val="26"/>
+        </w:rPr>
+      </w:pPr>
+      <w:bookmarkStart w:colFirst="0" w:colLast="0" w:name="h.jvldzyad0lcz" w:id="78"/>
+      <w:bookmarkEnd w:id="78"/>
+      <w:r>
+        <w:rPr>
+          <w:rtl w:val="0"/>
+        </w:rPr>
+        <w:t xml:space="preserve">Get all agents from an operator</w:t>
+      </w:r>
+    </w:p>
+    <w:p>
+      <w:pPr>
+        <w:pStyle w:val="Heading3"/>
+        <w:numPr>
+          <w:ilvl w:val="2"/>
+          <w:numId w:val="2"/>
+        </w:numPr>
+        <w:ind w:left="2160" w:hanging="360"/>
+        <w:contextualSpacing w:val="1"/>
+        <w:rPr>
+          <w:rFonts w:ascii="Trebuchet MS" w:cs="Trebuchet MS" w:eastAsia="Trebuchet MS" w:hAnsi="Trebuchet MS"/>
+          <w:b w:val="1"/>
+          <w:color w:val="666666"/>
+          <w:sz w:val="24"/>
+          <w:szCs w:val="24"/>
+        </w:rPr>
+      </w:pPr>
+      <w:bookmarkStart w:colFirst="0" w:colLast="0" w:name="h.rxkncwcln1a" w:id="79"/>
+      <w:bookmarkEnd w:id="79"/>
+      <w:r>
+        <w:rPr>
+          <w:rtl w:val="0"/>
+        </w:rPr>
+        <w:t xml:space="preserve">Usage</w:t>
+      </w:r>
+    </w:p>
+    <w:p>
+      <w:pPr>
+        <w:numPr>
+          <w:ilvl w:val="0"/>
+          <w:numId w:val="1"/>
+        </w:numPr>
+        <w:ind w:left="2160" w:hanging="360"/>
+        <w:contextualSpacing w:val="1"/>
+        <w:rPr/>
+      </w:pPr>
+      <w:r>
+        <w:rPr>
+          <w:rtl w:val="0"/>
+        </w:rPr>
+        <w:t xml:space="preserve">eg. </w:t>
+      </w:r>
+      <w:r>
+        <w:rPr>
+          <w:b w:val="1"/>
+          <w:i w:val="1"/>
+          <w:rtl w:val="0"/>
+        </w:rPr>
+        <w:t xml:space="preserve">Path</w:t>
+      </w:r>
+      <w:r>
+        <w:rPr>
+          <w:rtl w:val="0"/>
+        </w:rPr>
+        <w:t xml:space="preserve">/api/operator/</w:t>
+      </w:r>
+      <w:r>
+        <w:rPr>
+          <w:b w:val="1"/>
+          <w:i w:val="1"/>
+          <w:rtl w:val="0"/>
+        </w:rPr>
+        <w:t xml:space="preserve">{id}</w:t>
+      </w:r>
+      <w:r>
+        <w:rPr>
+          <w:rtl w:val="0"/>
+        </w:rPr>
+        <w:t xml:space="preserve">/agents</w:t>
+      </w:r>
+    </w:p>
+    <w:p>
+      <w:pPr>
+        <w:numPr>
+          <w:ilvl w:val="0"/>
+          <w:numId w:val="1"/>
+        </w:numPr>
+        <w:ind w:left="2160" w:hanging="360"/>
+        <w:contextualSpacing w:val="1"/>
+        <w:rPr/>
+      </w:pPr>
+      <w:r>
+        <w:rPr>
+          <w:b w:val="1"/>
+          <w:i w:val="1"/>
+          <w:rtl w:val="0"/>
+        </w:rPr>
+        <w:t xml:space="preserve">Path </w:t>
+      </w:r>
+      <w:r>
+        <w:rPr>
+          <w:rtl w:val="0"/>
+        </w:rPr>
+        <w:t xml:space="preserve">will be like </w:t>
+      </w:r>
+      <w:hyperlink r:id="rId29">
+        <w:r>
+          <w:rPr>
+            <w:color w:val="1155cc"/>
+            <w:u w:val="single"/>
+            <w:rtl w:val="0"/>
+          </w:rPr>
+          <w:t xml:space="preserve">http://localhost:9999</w:t>
+        </w:r>
+      </w:hyperlink>
+      <w:r>
+        <w:rPr>
+          <w:rtl w:val="0"/>
+        </w:rPr>
+      </w:r>
+    </w:p>
+    <w:p>
+      <w:pPr>
+        <w:numPr>
+          <w:ilvl w:val="0"/>
+          <w:numId w:val="1"/>
+        </w:numPr>
+        <w:ind w:left="2160" w:hanging="360"/>
+        <w:contextualSpacing w:val="1"/>
+        <w:rPr>
+          <w:b w:val="1"/>
+          <w:i w:val="1"/>
+        </w:rPr>
+      </w:pPr>
+      <w:r>
+        <w:rPr>
+          <w:b w:val="1"/>
+          <w:i w:val="1"/>
+          <w:rtl w:val="0"/>
+        </w:rPr>
+        <w:t xml:space="preserve">{id}</w:t>
+      </w:r>
+      <w:r>
+        <w:rPr>
+          <w:rtl w:val="0"/>
+        </w:rPr>
+        <w:t xml:space="preserve"> will be replace with operator’s GUID without </w:t>
+      </w:r>
+      <w:r>
+        <w:rPr>
+          <w:b w:val="1"/>
+          <w:rtl w:val="0"/>
+        </w:rPr>
+        <w:t xml:space="preserve">{</w:t>
+      </w:r>
+      <w:r>
+        <w:rPr>
+          <w:rtl w:val="0"/>
+        </w:rPr>
+        <w:t xml:space="preserve"> or</w:t>
+      </w:r>
+      <w:r>
+        <w:rPr>
+          <w:b w:val="1"/>
+          <w:rtl w:val="0"/>
+        </w:rPr>
+        <w:t xml:space="preserve"> }</w:t>
+      </w:r>
+    </w:p>
+    <w:p>
+      <w:pPr>
+        <w:pStyle w:val="Heading3"/>
+        <w:numPr>
+          <w:ilvl w:val="2"/>
+          <w:numId w:val="2"/>
+        </w:numPr>
+        <w:ind w:left="2160" w:hanging="360"/>
+        <w:contextualSpacing w:val="1"/>
+        <w:rPr>
+          <w:rFonts w:ascii="Trebuchet MS" w:cs="Trebuchet MS" w:eastAsia="Trebuchet MS" w:hAnsi="Trebuchet MS"/>
+          <w:b w:val="1"/>
+          <w:color w:val="666666"/>
+          <w:sz w:val="24"/>
+          <w:szCs w:val="24"/>
+        </w:rPr>
+      </w:pPr>
+      <w:bookmarkStart w:colFirst="0" w:colLast="0" w:name="h.2w2ms4u11tx5" w:id="80"/>
+      <w:bookmarkEnd w:id="80"/>
+      <w:r>
+        <w:rPr>
+          <w:rtl w:val="0"/>
+        </w:rPr>
+        <w:t xml:space="preserve">Return</w:t>
+      </w:r>
+    </w:p>
+    <w:p>
+      <w:pPr>
+        <w:ind w:left="1440" w:firstLine="0"/>
+        <w:contextualSpacing w:val="0"/>
+      </w:pPr>
+      <w:r>
+        <w:rPr>
+          <w:rtl w:val="0"/>
+        </w:rPr>
+        <w:t xml:space="preserve">[</w:t>
+        <w:br w:type="textWrapping"/>
+        <w:t xml:space="preserve">  {</w:t>
+        <w:br w:type="textWrapping"/>
+        <w:t xml:space="preserve">    "AgentId": "2d0bae63-8e48-4263-9185-facdea10afa7",</w:t>
+        <w:br w:type="textWrapping"/>
+        <w:t xml:space="preserve">    "Comapany": "Pa Tauk Myay",</w:t>
+        <w:br w:type="textWrapping"/>
+        <w:t xml:space="preserve">    "UserName": "patauk",</w:t>
+        <w:br w:type="textWrapping"/>
+        <w:t xml:space="preserve">    "AccountId": "7f2529eb-e656-47ac-a53a-d28c30a5dd53",</w:t>
+        <w:br w:type="textWrapping"/>
+        <w:t xml:space="preserve">    "AccountName": null,</w:t>
+        <w:br w:type="textWrapping"/>
+        <w:t xml:space="preserve">    "BalanceCredit": 3333.00,</w:t>
+        <w:br w:type="textWrapping"/>
+        <w:t xml:space="preserve">    "Name": "patauk",</w:t>
+        <w:br w:type="textWrapping"/>
+        <w:t xml:space="preserve">    "Email": "patauk@gmail.com",</w:t>
+        <w:br w:type="textWrapping"/>
+        <w:t xml:space="preserve">    "PanNumber": "22222",</w:t>
+        <w:br w:type="textWrapping"/>
+        <w:t xml:space="preserve">    "Address": "address",</w:t>
+        <w:br w:type="textWrapping"/>
+        <w:t xml:space="preserve">    "CityId": "e0621311-f1db-45b6-8eb8-5a4e9d5762d5",</w:t>
+        <w:br w:type="textWrapping"/>
+        <w:t xml:space="preserve">    "CityName": "Mandalay",</w:t>
+        <w:br w:type="textWrapping"/>
+        <w:t xml:space="preserve">    "RegionId": "5c0fafc2-010c-4a51-abc5-38937f2c6ed2",</w:t>
+        <w:br w:type="textWrapping"/>
+        <w:t xml:space="preserve">    "RegionName": "Mandalay",</w:t>
+        <w:br w:type="textWrapping"/>
+        <w:t xml:space="preserve">    "PinCode": "2222",</w:t>
+        <w:br w:type="textWrapping"/>
+        <w:t xml:space="preserve">    "CountryId": "8c00f631-cbda-4907-9216-837ad58cb865",</w:t>
+        <w:br w:type="textWrapping"/>
+        <w:t xml:space="preserve">    "CountryName": "myanmar",</w:t>
+        <w:br w:type="textWrapping"/>
+        <w:t xml:space="preserve">    "Mobile": "11111111",</w:t>
+        <w:br w:type="textWrapping"/>
+        <w:t xml:space="preserve">    "OfficePhone": "111111",</w:t>
+        <w:br w:type="textWrapping"/>
+        <w:t xml:space="preserve">    "Fax": "111111",</w:t>
+        <w:br w:type="textWrapping"/>
+        <w:t xml:space="preserve">    "UserName2": "patauk",</w:t>
+        <w:br w:type="textWrapping"/>
+        <w:t xml:space="preserve">    "Password": "password",</w:t>
+        <w:br w:type="textWrapping"/>
+        <w:t xml:space="preserve">    "Logo": null,</w:t>
+        <w:br w:type="textWrapping"/>
+        <w:t xml:space="preserve">    "Status": true,</w:t>
+        <w:br w:type="textWrapping"/>
+        <w:t xml:space="preserve">    "OperatorAgentId": "d05cdbf4-b3ce-4dd0-af29-82782d0b59bb",</w:t>
+        <w:br w:type="textWrapping"/>
+        <w:t xml:space="preserve">    "OperatorId": "364f6595-8ac6-43de-806a-17cf27aaf506",</w:t>
+        <w:br w:type="textWrapping"/>
+        <w:t xml:space="preserve">    "OperatorName": "NLTours",</w:t>
+        <w:br w:type="textWrapping"/>
+        <w:t xml:space="preserve">    "DepositAmt": 3333.00,</w:t>
+        <w:br w:type="textWrapping"/>
+        <w:t xml:space="preserve">    "JointDate": "2013-01-01T00:00:00",</w:t>
+        <w:br w:type="textWrapping"/>
+        <w:t xml:space="preserve">    "CreatedDate": "2013-01-01T00:00:00"</w:t>
+        <w:br w:type="textWrapping"/>
+        <w:t xml:space="preserve">  }</w:t>
+        <w:br w:type="textWrapping"/>
+        <w:t xml:space="preserve">]</w:t>
+      </w:r>
+    </w:p>
+    <w:p>
+      <w:pPr>
+        <w:ind w:left="1440" w:firstLine="0"/>
+        <w:contextualSpacing w:val="0"/>
+      </w:pPr>
+      <w:r>
+        <w:rPr>
+          <w:rtl w:val="0"/>
+        </w:rPr>
+      </w:r>
+    </w:p>
+    <w:p>
+      <w:pPr>
+        <w:pStyle w:val="Heading2"/>
+        <w:numPr>
+          <w:ilvl w:val="1"/>
+          <w:numId w:val="2"/>
+        </w:numPr>
+        <w:ind w:left="1440" w:hanging="360"/>
+        <w:contextualSpacing w:val="1"/>
+        <w:rPr>
+          <w:rFonts w:ascii="Trebuchet MS" w:cs="Trebuchet MS" w:eastAsia="Trebuchet MS" w:hAnsi="Trebuchet MS"/>
+          <w:b w:val="1"/>
+          <w:sz w:val="26"/>
+          <w:szCs w:val="26"/>
+        </w:rPr>
+      </w:pPr>
+      <w:bookmarkStart w:colFirst="0" w:colLast="0" w:name="h.pz1r8tlrybwj" w:id="81"/>
+      <w:bookmarkEnd w:id="81"/>
+      <w:r>
+        <w:rPr>
+          <w:rtl w:val="0"/>
+        </w:rPr>
+        <w:t xml:space="preserve">List all agents with operator from OBTS</w:t>
+      </w:r>
+    </w:p>
+    <w:p>
+      <w:pPr>
+        <w:pStyle w:val="Heading3"/>
+        <w:numPr>
+          <w:ilvl w:val="2"/>
+          <w:numId w:val="2"/>
+        </w:numPr>
+        <w:ind w:left="2160" w:hanging="360"/>
+        <w:contextualSpacing w:val="1"/>
+        <w:rPr>
+          <w:rFonts w:ascii="Trebuchet MS" w:cs="Trebuchet MS" w:eastAsia="Trebuchet MS" w:hAnsi="Trebuchet MS"/>
+          <w:b w:val="1"/>
+          <w:color w:val="666666"/>
+          <w:sz w:val="24"/>
+          <w:szCs w:val="24"/>
+        </w:rPr>
+      </w:pPr>
+      <w:bookmarkStart w:colFirst="0" w:colLast="0" w:name="h.tip6hlcak4g6" w:id="82"/>
+      <w:bookmarkEnd w:id="82"/>
+      <w:r>
+        <w:rPr>
+          <w:rtl w:val="0"/>
+        </w:rPr>
+        <w:t xml:space="preserve">Usage</w:t>
+      </w:r>
+    </w:p>
+    <w:p>
+      <w:pPr>
+        <w:numPr>
+          <w:ilvl w:val="0"/>
+          <w:numId w:val="1"/>
+        </w:numPr>
+        <w:ind w:left="2160" w:hanging="360"/>
+        <w:contextualSpacing w:val="1"/>
+        <w:rPr/>
+      </w:pPr>
+      <w:r>
+        <w:rPr>
+          <w:rtl w:val="0"/>
+        </w:rPr>
+        <w:t xml:space="preserve">eg. </w:t>
+      </w:r>
+      <w:r>
+        <w:rPr>
+          <w:b w:val="1"/>
+          <w:i w:val="1"/>
+          <w:rtl w:val="0"/>
+        </w:rPr>
+        <w:t xml:space="preserve">Path</w:t>
+      </w:r>
+      <w:r>
+        <w:rPr>
+          <w:rtl w:val="0"/>
+        </w:rPr>
+        <w:t xml:space="preserve">/api/operatoragents</w:t>
+      </w:r>
+    </w:p>
+    <w:p>
+      <w:pPr>
+        <w:numPr>
+          <w:ilvl w:val="0"/>
+          <w:numId w:val="1"/>
+        </w:numPr>
+        <w:ind w:left="2160" w:hanging="360"/>
+        <w:contextualSpacing w:val="1"/>
+        <w:rPr/>
+      </w:pPr>
+      <w:r>
+        <w:rPr>
+          <w:b w:val="1"/>
+          <w:i w:val="1"/>
+          <w:rtl w:val="0"/>
+        </w:rPr>
+        <w:t xml:space="preserve">Path </w:t>
+      </w:r>
+      <w:r>
+        <w:rPr>
+          <w:rtl w:val="0"/>
+        </w:rPr>
+        <w:t xml:space="preserve">will be like </w:t>
+      </w:r>
+      <w:hyperlink r:id="rId30">
+        <w:r>
+          <w:rPr>
+            <w:color w:val="1155cc"/>
+            <w:u w:val="single"/>
+            <w:rtl w:val="0"/>
+          </w:rPr>
+          <w:t xml:space="preserve">http://localhost:9999</w:t>
+        </w:r>
+      </w:hyperlink>
+      <w:r>
+        <w:rPr>
+          <w:rtl w:val="0"/>
+        </w:rPr>
+      </w:r>
+    </w:p>
+    <w:p>
+      <w:pPr>
+        <w:pStyle w:val="Heading3"/>
+        <w:numPr>
+          <w:ilvl w:val="2"/>
+          <w:numId w:val="2"/>
+        </w:numPr>
+        <w:ind w:left="2160" w:hanging="360"/>
+        <w:contextualSpacing w:val="1"/>
+        <w:rPr>
+          <w:rFonts w:ascii="Trebuchet MS" w:cs="Trebuchet MS" w:eastAsia="Trebuchet MS" w:hAnsi="Trebuchet MS"/>
+          <w:b w:val="1"/>
+          <w:color w:val="666666"/>
+          <w:sz w:val="24"/>
+          <w:szCs w:val="24"/>
+        </w:rPr>
+      </w:pPr>
+      <w:bookmarkStart w:colFirst="0" w:colLast="0" w:name="h.51y3m9w9jkmp" w:id="83"/>
+      <w:bookmarkEnd w:id="83"/>
+      <w:r>
+        <w:rPr>
+          <w:rtl w:val="0"/>
+        </w:rPr>
+        <w:t xml:space="preserve">Return</w:t>
+      </w:r>
+    </w:p>
+    <w:p>
+      <w:pPr>
+        <w:ind w:left="1440" w:firstLine="0"/>
+        <w:contextualSpacing w:val="0"/>
+      </w:pPr>
+      <w:r>
+        <w:rPr>
+          <w:rtl w:val="0"/>
+        </w:rPr>
+        <w:t xml:space="preserve">[</w:t>
+        <w:br w:type="textWrapping"/>
+        <w:t xml:space="preserve">  {</w:t>
+        <w:br w:type="textWrapping"/>
+        <w:t xml:space="preserve">    "OperatorAgentId": "4962a820-c438-42b7-aaff-2ff9305bc165",</w:t>
+        <w:br w:type="textWrapping"/>
+        <w:t xml:space="preserve">    "OperatorId": "3668551a-0cf9-4bdf-bf2f-6d88a07f7ee5",</w:t>
+        <w:br w:type="textWrapping"/>
+        <w:t xml:space="preserve">    "OperatorName": "Toe Aung Tours",</w:t>
+        <w:br w:type="textWrapping"/>
+        <w:t xml:space="preserve">    "AgentId": "7f2529eb-e656-47ac-a53a-d28c30a5dd53",</w:t>
+        <w:br w:type="textWrapping"/>
+        <w:t xml:space="preserve">    "AgentName": "Shwe War Myay",</w:t>
+        <w:br w:type="textWrapping"/>
+        <w:t xml:space="preserve">    "DepositAmt": 1000000.00,</w:t>
+        <w:br w:type="textWrapping"/>
+        <w:t xml:space="preserve">    "JointDate": "2012-01-01T00:00:00",</w:t>
+        <w:br w:type="textWrapping"/>
+        <w:t xml:space="preserve">    "CreatedDate": "2011-12-30T00:00:00"</w:t>
+        <w:br w:type="textWrapping"/>
+        <w:t xml:space="preserve">  },</w:t>
+        <w:br w:type="textWrapping"/>
+        <w:t xml:space="preserve">  {</w:t>
+        <w:br w:type="textWrapping"/>
+        <w:t xml:space="preserve">    "OperatorAgentId": "d05cdbf4-b3ce-4dd0-af29-82782d0b59bb",</w:t>
+        <w:br w:type="textWrapping"/>
+        <w:t xml:space="preserve">    "OperatorId": "364f6595-8ac6-43de-806a-17cf27aaf506",</w:t>
+        <w:br w:type="textWrapping"/>
+        <w:t xml:space="preserve">    "OperatorName": "NLTours",</w:t>
+        <w:br w:type="textWrapping"/>
+        <w:t xml:space="preserve">    "AgentId": "2d0bae63-8e48-4263-9185-facdea10afa7",</w:t>
+        <w:br w:type="textWrapping"/>
+        <w:t xml:space="preserve">    "AgentName": "Pa Tauk Myay",</w:t>
+        <w:br w:type="textWrapping"/>
+        <w:t xml:space="preserve">    "DepositAmt": 3333.00,</w:t>
+        <w:br w:type="textWrapping"/>
+        <w:t xml:space="preserve">    "JointDate": "2013-01-01T00:00:00",</w:t>
+        <w:br w:type="textWrapping"/>
+        <w:t xml:space="preserve">    "CreatedDate": "2013-01-01T00:00:00"</w:t>
+        <w:br w:type="textWrapping"/>
+        <w:t xml:space="preserve">  }</w:t>
+        <w:br w:type="textWrapping"/>
+        <w:t xml:space="preserve">]</w:t>
+      </w:r>
+    </w:p>
+    <w:p>
+      <w:pPr>
+        <w:ind w:left="1440" w:firstLine="0"/>
+        <w:contextualSpacing w:val="0"/>
+      </w:pPr>
+      <w:r>
+        <w:rPr>
+          <w:rtl w:val="0"/>
+        </w:rPr>
+      </w:r>
+    </w:p>
+    <w:p>
+      <w:pPr>
+        <w:pStyle w:val="Heading2"/>
+        <w:numPr>
+          <w:ilvl w:val="1"/>
+          <w:numId w:val="2"/>
+        </w:numPr>
+        <w:ind w:left="1440" w:hanging="360"/>
+        <w:contextualSpacing w:val="1"/>
+        <w:rPr>
+          <w:rFonts w:ascii="Trebuchet MS" w:cs="Trebuchet MS" w:eastAsia="Trebuchet MS" w:hAnsi="Trebuchet MS"/>
+          <w:b w:val="1"/>
+          <w:sz w:val="26"/>
+          <w:szCs w:val="26"/>
+        </w:rPr>
+      </w:pPr>
+      <w:bookmarkStart w:colFirst="0" w:colLast="0" w:name="h.erdj2dundlxp" w:id="84"/>
+      <w:bookmarkEnd w:id="84"/>
+      <w:r>
+        <w:rPr>
+          <w:rtl w:val="0"/>
+        </w:rPr>
+        <w:t xml:space="preserve">Get an agent with operator from OBTS</w:t>
+      </w:r>
+    </w:p>
+    <w:p>
+      <w:pPr>
+        <w:pStyle w:val="Heading3"/>
+        <w:numPr>
+          <w:ilvl w:val="2"/>
+          <w:numId w:val="2"/>
+        </w:numPr>
+        <w:ind w:left="2160" w:hanging="360"/>
+        <w:contextualSpacing w:val="1"/>
+        <w:rPr>
+          <w:rFonts w:ascii="Trebuchet MS" w:cs="Trebuchet MS" w:eastAsia="Trebuchet MS" w:hAnsi="Trebuchet MS"/>
+          <w:b w:val="1"/>
+          <w:color w:val="666666"/>
+          <w:sz w:val="24"/>
+          <w:szCs w:val="24"/>
+        </w:rPr>
+      </w:pPr>
+      <w:bookmarkStart w:colFirst="0" w:colLast="0" w:name="h.du3ta9g6mh1f" w:id="85"/>
+      <w:bookmarkEnd w:id="85"/>
+      <w:r>
+        <w:rPr>
+          <w:rtl w:val="0"/>
+        </w:rPr>
+        <w:t xml:space="preserve">Usage</w:t>
+      </w:r>
+    </w:p>
+    <w:p>
+      <w:pPr>
+        <w:numPr>
+          <w:ilvl w:val="0"/>
+          <w:numId w:val="1"/>
+        </w:numPr>
+        <w:ind w:left="2160" w:hanging="360"/>
+        <w:contextualSpacing w:val="1"/>
+        <w:rPr/>
+      </w:pPr>
+      <w:r>
+        <w:rPr>
+          <w:rtl w:val="0"/>
+        </w:rPr>
+        <w:t xml:space="preserve">eg. </w:t>
+      </w:r>
+      <w:r>
+        <w:rPr>
+          <w:b w:val="1"/>
+          <w:i w:val="1"/>
+          <w:rtl w:val="0"/>
+        </w:rPr>
+        <w:t xml:space="preserve">Path</w:t>
+      </w:r>
+      <w:r>
+        <w:rPr>
+          <w:rtl w:val="0"/>
+        </w:rPr>
+        <w:t xml:space="preserve">/api/operatoragent/</w:t>
+      </w:r>
+      <w:r>
+        <w:rPr>
+          <w:b w:val="1"/>
+          <w:i w:val="1"/>
+          <w:rtl w:val="0"/>
+        </w:rPr>
+        <w:t xml:space="preserve">{id}</w:t>
+      </w:r>
+      <w:r>
+        <w:rPr>
+          <w:rtl w:val="0"/>
+        </w:rPr>
+      </w:r>
+    </w:p>
+    <w:p>
+      <w:pPr>
+        <w:numPr>
+          <w:ilvl w:val="0"/>
+          <w:numId w:val="1"/>
+        </w:numPr>
+        <w:ind w:left="2160" w:hanging="360"/>
+        <w:contextualSpacing w:val="1"/>
+        <w:rPr/>
+      </w:pPr>
+      <w:r>
+        <w:rPr>
+          <w:b w:val="1"/>
+          <w:i w:val="1"/>
+          <w:rtl w:val="0"/>
+        </w:rPr>
+        <w:t xml:space="preserve">Path </w:t>
+      </w:r>
+      <w:r>
+        <w:rPr>
+          <w:rtl w:val="0"/>
+        </w:rPr>
+        <w:t xml:space="preserve">will be like </w:t>
+      </w:r>
+      <w:hyperlink r:id="rId31">
+        <w:r>
+          <w:rPr>
+            <w:color w:val="1155cc"/>
+            <w:u w:val="single"/>
+            <w:rtl w:val="0"/>
+          </w:rPr>
+          <w:t xml:space="preserve">http://localhost:9999</w:t>
+        </w:r>
+      </w:hyperlink>
+      <w:r>
+        <w:rPr>
+          <w:rtl w:val="0"/>
+        </w:rPr>
+      </w:r>
+    </w:p>
+    <w:p>
+      <w:pPr>
+        <w:numPr>
+          <w:ilvl w:val="0"/>
+          <w:numId w:val="1"/>
+        </w:numPr>
+        <w:ind w:left="2160" w:hanging="360"/>
+        <w:contextualSpacing w:val="1"/>
+        <w:rPr>
+          <w:b w:val="1"/>
+          <w:i w:val="1"/>
+        </w:rPr>
+      </w:pPr>
+      <w:r>
+        <w:rPr>
+          <w:b w:val="1"/>
+          <w:i w:val="1"/>
+          <w:rtl w:val="0"/>
+        </w:rPr>
+        <w:t xml:space="preserve">{id}</w:t>
+      </w:r>
+      <w:r>
+        <w:rPr>
+          <w:rtl w:val="0"/>
+        </w:rPr>
+        <w:t xml:space="preserve"> will be replace with operatoragent’s GUID without </w:t>
+      </w:r>
+      <w:r>
+        <w:rPr>
+          <w:b w:val="1"/>
+          <w:rtl w:val="0"/>
+        </w:rPr>
+        <w:t xml:space="preserve">{</w:t>
+      </w:r>
+      <w:r>
+        <w:rPr>
+          <w:rtl w:val="0"/>
+        </w:rPr>
+        <w:t xml:space="preserve"> or</w:t>
+      </w:r>
+      <w:r>
+        <w:rPr>
+          <w:b w:val="1"/>
+          <w:rtl w:val="0"/>
+        </w:rPr>
+        <w:t xml:space="preserve"> }</w:t>
+      </w:r>
+    </w:p>
+    <w:p>
+      <w:pPr>
+        <w:pStyle w:val="Heading3"/>
+        <w:numPr>
+          <w:ilvl w:val="2"/>
+          <w:numId w:val="2"/>
+        </w:numPr>
+        <w:ind w:left="2160" w:hanging="360"/>
+        <w:contextualSpacing w:val="1"/>
+        <w:rPr>
+          <w:rFonts w:ascii="Trebuchet MS" w:cs="Trebuchet MS" w:eastAsia="Trebuchet MS" w:hAnsi="Trebuchet MS"/>
+          <w:b w:val="1"/>
+          <w:color w:val="666666"/>
+          <w:sz w:val="24"/>
+          <w:szCs w:val="24"/>
+        </w:rPr>
+      </w:pPr>
+      <w:bookmarkStart w:colFirst="0" w:colLast="0" w:name="h.eymzyrooyew2" w:id="86"/>
+      <w:bookmarkEnd w:id="86"/>
+      <w:r>
+        <w:rPr>
+          <w:rtl w:val="0"/>
+        </w:rPr>
+        <w:t xml:space="preserve">Return</w:t>
+      </w:r>
+    </w:p>
+    <w:p>
+      <w:pPr>
+        <w:ind w:left="1440" w:firstLine="0"/>
+        <w:contextualSpacing w:val="0"/>
+      </w:pPr>
+      <w:r>
+        <w:rPr>
+          <w:rtl w:val="0"/>
+        </w:rPr>
+        <w:t xml:space="preserve">{</w:t>
+        <w:br w:type="textWrapping"/>
+        <w:t xml:space="preserve">  "OperatorAgentId": "4962a820-c438-42b7-aaff-2ff9305bc165",</w:t>
+        <w:br w:type="textWrapping"/>
+        <w:t xml:space="preserve">  "OperatorId": "3668551a-0cf9-4bdf-bf2f-6d88a07f7ee5",</w:t>
+        <w:br w:type="textWrapping"/>
+        <w:t xml:space="preserve">  "OperatorName": "Toe Aung Tours",</w:t>
+        <w:br w:type="textWrapping"/>
+        <w:t xml:space="preserve">  "AgentId": "7f2529eb-e656-47ac-a53a-d28c30a5dd53",</w:t>
+        <w:br w:type="textWrapping"/>
+        <w:t xml:space="preserve">  "AgentName": "Shwe War Myay",</w:t>
+        <w:br w:type="textWrapping"/>
+        <w:t xml:space="preserve">  "DepositAmt": 1000000.00,</w:t>
+        <w:br w:type="textWrapping"/>
+        <w:t xml:space="preserve">  "JointDate": "2012-01-01T00:00:00",</w:t>
+        <w:br w:type="textWrapping"/>
+        <w:t xml:space="preserve">  "CreatedDate": "2011-12-30T00:00:00"</w:t>
+        <w:br w:type="textWrapping"/>
+        <w:t xml:space="preserve">}</w:t>
+      </w:r>
+    </w:p>
+    <w:p>
+      <w:pPr>
+        <w:contextualSpacing w:val="0"/>
+      </w:pPr>
+      <w:r>
+        <w:rPr>
+          <w:rtl w:val="0"/>
+        </w:rPr>
+      </w:r>
+    </w:p>
+    <w:p>
+      <w:pPr>
+        <w:pStyle w:val="Heading1"/>
+        <w:numPr>
+          <w:ilvl w:val="0"/>
+          <w:numId w:val="2"/>
+        </w:numPr>
+        <w:ind w:left="720" w:hanging="360"/>
+        <w:contextualSpacing w:val="1"/>
+      </w:pPr>
+      <w:bookmarkStart w:colFirst="0" w:colLast="0" w:name="h.r5bkpiuaiye" w:id="87"/>
+      <w:bookmarkEnd w:id="87"/>
+      <w:r>
+        <w:rPr>
+          <w:rtl w:val="0"/>
+        </w:rPr>
         <w:t xml:space="preserve">Cities Api</w:t>
       </w:r>
     </w:p>
@@ -5307,8 +8434,8 @@
         <w:ind w:left="720" w:hanging="360"/>
         <w:contextualSpacing w:val="1"/>
       </w:pPr>
-      <w:bookmarkStart w:colFirst="0" w:colLast="0" w:name="h.w4y7hkh0hks7" w:id="53"/>
-      <w:bookmarkEnd w:id="53"/>
+      <w:bookmarkStart w:colFirst="0" w:colLast="0" w:name="h.rktz2ks9vgt" w:id="88"/>
+      <w:bookmarkEnd w:id="88"/>
       <w:r>
         <w:rPr>
           <w:rtl w:val="0"/>
@@ -5326,8 +8453,8 @@
         <w:ind w:left="720" w:hanging="360"/>
         <w:contextualSpacing w:val="1"/>
       </w:pPr>
-      <w:bookmarkStart w:colFirst="0" w:colLast="0" w:name="h.r5bkpiuaiye" w:id="54"/>
-      <w:bookmarkEnd w:id="54"/>
+      <w:bookmarkStart w:colFirst="0" w:colLast="0" w:name="h.8ehj6372xmmb" w:id="89"/>
+      <w:bookmarkEnd w:id="89"/>
       <w:r>
         <w:rPr>
           <w:rtl w:val="0"/>
@@ -5345,8 +8472,8 @@
         <w:ind w:left="720" w:hanging="360"/>
         <w:contextualSpacing w:val="1"/>
       </w:pPr>
-      <w:bookmarkStart w:colFirst="0" w:colLast="0" w:name="h.rktz2ks9vgt" w:id="55"/>
-      <w:bookmarkEnd w:id="55"/>
+      <w:bookmarkStart w:colFirst="0" w:colLast="0" w:name="h.4mx8f9bfoywo" w:id="90"/>
+      <w:bookmarkEnd w:id="90"/>
       <w:r>
         <w:rPr>
           <w:rtl w:val="0"/>
@@ -5364,8 +8491,8 @@
         <w:ind w:left="720" w:hanging="360"/>
         <w:contextualSpacing w:val="1"/>
       </w:pPr>
-      <w:bookmarkStart w:colFirst="0" w:colLast="0" w:name="h.8ehj6372xmmb" w:id="56"/>
-      <w:bookmarkEnd w:id="56"/>
+      <w:bookmarkStart w:colFirst="0" w:colLast="0" w:name="h.z6qho28jtnc0" w:id="91"/>
+      <w:bookmarkEnd w:id="91"/>
       <w:r>
         <w:rPr>
           <w:rtl w:val="0"/>
@@ -5383,8 +8510,8 @@
         <w:ind w:left="720" w:hanging="360"/>
         <w:contextualSpacing w:val="1"/>
       </w:pPr>
-      <w:bookmarkStart w:colFirst="0" w:colLast="0" w:name="h.4mx8f9bfoywo" w:id="57"/>
-      <w:bookmarkEnd w:id="57"/>
+      <w:bookmarkStart w:colFirst="0" w:colLast="0" w:name="h.fe1bemedmr9" w:id="92"/>
+      <w:bookmarkEnd w:id="92"/>
       <w:r>
         <w:rPr>
           <w:rtl w:val="0"/>
@@ -5402,8 +8529,8 @@
         <w:ind w:left="720" w:hanging="360"/>
         <w:contextualSpacing w:val="1"/>
       </w:pPr>
-      <w:bookmarkStart w:colFirst="0" w:colLast="0" w:name="h.z6qho28jtnc0" w:id="58"/>
-      <w:bookmarkEnd w:id="58"/>
+      <w:bookmarkStart w:colFirst="0" w:colLast="0" w:name="h.r23e3x5xx9zw" w:id="93"/>
+      <w:bookmarkEnd w:id="93"/>
       <w:r>
         <w:rPr>
           <w:rtl w:val="0"/>
@@ -5421,8 +8548,8 @@
         <w:ind w:left="720" w:hanging="360"/>
         <w:contextualSpacing w:val="1"/>
       </w:pPr>
-      <w:bookmarkStart w:colFirst="0" w:colLast="0" w:name="h.fe1bemedmr9" w:id="59"/>
-      <w:bookmarkEnd w:id="59"/>
+      <w:bookmarkStart w:colFirst="0" w:colLast="0" w:name="h.mdqozrdu7vn" w:id="94"/>
+      <w:bookmarkEnd w:id="94"/>
       <w:r>
         <w:rPr>
           <w:rtl w:val="0"/>
@@ -5440,8 +8567,8 @@
         <w:ind w:left="720" w:hanging="360"/>
         <w:contextualSpacing w:val="1"/>
       </w:pPr>
-      <w:bookmarkStart w:colFirst="0" w:colLast="0" w:name="h.r23e3x5xx9zw" w:id="60"/>
-      <w:bookmarkEnd w:id="60"/>
+      <w:bookmarkStart w:colFirst="0" w:colLast="0" w:name="h.qkje06mdxtqw" w:id="95"/>
+      <w:bookmarkEnd w:id="95"/>
       <w:r>
         <w:rPr>
           <w:rtl w:val="0"/>
@@ -5459,8 +8586,8 @@
         <w:ind w:left="720" w:hanging="360"/>
         <w:contextualSpacing w:val="1"/>
       </w:pPr>
-      <w:bookmarkStart w:colFirst="0" w:colLast="0" w:name="h.mdqozrdu7vn" w:id="61"/>
-      <w:bookmarkEnd w:id="61"/>
+      <w:bookmarkStart w:colFirst="0" w:colLast="0" w:name="h.kpb3n44ezoqn" w:id="96"/>
+      <w:bookmarkEnd w:id="96"/>
       <w:r>
         <w:rPr>
           <w:rtl w:val="0"/>
@@ -5470,44 +8597,6 @@
     </w:p>
     <w:p>
       <w:pPr>
-        <w:pStyle w:val="Heading1"/>
-        <w:numPr>
-          <w:ilvl w:val="0"/>
-          <w:numId w:val="2"/>
-        </w:numPr>
-        <w:ind w:left="720" w:hanging="360"/>
-        <w:contextualSpacing w:val="1"/>
-      </w:pPr>
-      <w:bookmarkStart w:colFirst="0" w:colLast="0" w:name="h.qkje06mdxtqw" w:id="62"/>
-      <w:bookmarkEnd w:id="62"/>
-      <w:r>
-        <w:rPr>
-          <w:rtl w:val="0"/>
-        </w:rPr>
-        <w:t xml:space="preserve">Cities Api</w:t>
-      </w:r>
-    </w:p>
-    <w:p>
-      <w:pPr>
-        <w:pStyle w:val="Heading1"/>
-        <w:numPr>
-          <w:ilvl w:val="0"/>
-          <w:numId w:val="2"/>
-        </w:numPr>
-        <w:ind w:left="720" w:hanging="360"/>
-        <w:contextualSpacing w:val="1"/>
-      </w:pPr>
-      <w:bookmarkStart w:colFirst="0" w:colLast="0" w:name="h.kpb3n44ezoqn" w:id="63"/>
-      <w:bookmarkEnd w:id="63"/>
-      <w:r>
-        <w:rPr>
-          <w:rtl w:val="0"/>
-        </w:rPr>
-        <w:t xml:space="preserve">Cities Api</w:t>
-      </w:r>
-    </w:p>
-    <w:p>
-      <w:pPr>
         <w:contextualSpacing w:val="0"/>
       </w:pPr>
       <w:r>
@@ -5517,8 +8606,8 @@
       </w:r>
     </w:p>
     <w:sectPr>
-      <w:headerReference r:id="rId21" w:type="default"/>
-      <w:footerReference r:id="rId22" w:type="default"/>
+      <w:headerReference r:id="rId32" w:type="default"/>
+      <w:footerReference r:id="rId33" w:type="default"/>
       <w:pgSz w:h="15840" w:w="12240"/>
       <w:pgMar w:bottom="1440" w:top="1440" w:left="1440" w:right="1440"/>
       <w:pgNumType w:start="1"/>
@@ -5573,8 +8662,8 @@
       <w:contextualSpacing w:val="0"/>
       <w:jc w:val="right"/>
     </w:pPr>
-    <w:bookmarkStart w:colFirst="0" w:colLast="0" w:name="h.65vh4divb0is" w:id="64"/>
-    <w:bookmarkEnd w:id="64"/>
+    <w:bookmarkStart w:colFirst="0" w:colLast="0" w:name="h.65vh4divb0is" w:id="97"/>
+    <w:bookmarkEnd w:id="97"/>
     <w:r>
       <w:rPr>
         <w:b w:val="1"/>

</xml_diff>